<commit_message>
Added notes on autocorrelation coefficients and zero crossing rate
</commit_message>
<xml_diff>
--- a/UVM-NRT-RoS/Notes_on_MFCCs_and_Other_Audio_Features.docx
+++ b/UVM-NRT-RoS/Notes_on_MFCCs_and_Other_Audio_Features.docx
@@ -26,21 +26,7 @@
         <w:rPr>
           <w:rFonts w:ascii="Times New Roman" w:hAnsi="Times New Roman" w:cs="Times New Roman"/>
         </w:rPr>
-        <w:t xml:space="preserve">*These notes are an accumulation of multiple articles, as well as the YouTube audio processing series by </w:t>
-      </w:r>
-      <w:proofErr w:type="spellStart"/>
-      <w:r>
-        <w:rPr>
-          <w:rFonts w:ascii="Times New Roman" w:hAnsi="Times New Roman" w:cs="Times New Roman"/>
-        </w:rPr>
-        <w:t>Velario</w:t>
-      </w:r>
-      <w:proofErr w:type="spellEnd"/>
-      <w:r>
-        <w:rPr>
-          <w:rFonts w:ascii="Times New Roman" w:hAnsi="Times New Roman" w:cs="Times New Roman"/>
-        </w:rPr>
-        <w:t xml:space="preserve"> Velardo</w:t>
+        <w:t>*These notes are an accumulation of multiple articles, as well as the YouTube audio processing series by Velario Velardo</w:t>
       </w:r>
     </w:p>
     <w:p>
@@ -87,21 +73,7 @@
         <w:rPr>
           <w:rFonts w:ascii="Times New Roman" w:hAnsi="Times New Roman" w:cs="Times New Roman"/>
         </w:rPr>
-        <w:t xml:space="preserve">MFCCs are a feature that can be extracted from audio. MFCC stands for Mel-Frequency </w:t>
-      </w:r>
-      <w:proofErr w:type="spellStart"/>
-      <w:r>
-        <w:rPr>
-          <w:rFonts w:ascii="Times New Roman" w:hAnsi="Times New Roman" w:cs="Times New Roman"/>
-        </w:rPr>
-        <w:t>Cepstrum</w:t>
-      </w:r>
-      <w:proofErr w:type="spellEnd"/>
-      <w:r>
-        <w:rPr>
-          <w:rFonts w:ascii="Times New Roman" w:hAnsi="Times New Roman" w:cs="Times New Roman"/>
-        </w:rPr>
-        <w:t xml:space="preserve"> Coefficient.</w:t>
+        <w:t>MFCCs are a feature that can be extracted from audio. MFCC stands for Mel-Frequency Cepstrum Coefficient.</w:t>
       </w:r>
     </w:p>
     <w:p>
@@ -119,16 +91,8 @@
         <w:rPr>
           <w:rFonts w:ascii="Times New Roman" w:hAnsi="Times New Roman" w:cs="Times New Roman"/>
         </w:rPr>
-        <w:t xml:space="preserve">MFCC coefficients contain information about the rate of change in different spectral </w:t>
-      </w:r>
-      <w:proofErr w:type="gramStart"/>
-      <w:r>
-        <w:rPr>
-          <w:rFonts w:ascii="Times New Roman" w:hAnsi="Times New Roman" w:cs="Times New Roman"/>
-        </w:rPr>
-        <w:t>bands</w:t>
-      </w:r>
-      <w:proofErr w:type="gramEnd"/>
+        <w:t>MFCC coefficients contain information about the rate of change in different spectral bands</w:t>
+      </w:r>
     </w:p>
     <w:p>
       <w:pPr>
@@ -151,33 +115,7 @@
           <w:b/>
           <w:bCs/>
         </w:rPr>
-        <w:t xml:space="preserve">If the MFCCs have a positive </w:t>
-      </w:r>
-      <w:proofErr w:type="gramStart"/>
-      <w:r>
-        <w:rPr>
-          <w:rFonts w:ascii="Times New Roman" w:hAnsi="Times New Roman" w:cs="Times New Roman"/>
-          <w:b/>
-          <w:bCs/>
-        </w:rPr>
-        <w:t>value</w:t>
-      </w:r>
-      <w:proofErr w:type="gramEnd"/>
-      <w:r>
-        <w:rPr>
-          <w:rFonts w:ascii="Times New Roman" w:hAnsi="Times New Roman" w:cs="Times New Roman"/>
-          <w:b/>
-          <w:bCs/>
-        </w:rPr>
-        <w:t xml:space="preserve"> then most spectral energy is present at low frequencies.</w:t>
-      </w:r>
-      <w:r>
-        <w:rPr>
-          <w:rFonts w:ascii="Times New Roman" w:hAnsi="Times New Roman" w:cs="Times New Roman"/>
-          <w:b/>
-          <w:bCs/>
-        </w:rPr>
-        <w:t xml:space="preserve"> [3]</w:t>
+        <w:t>If the MFCCs have a positive value then most spectral energy is present at low frequencies. [3]</w:t>
       </w:r>
     </w:p>
     <w:p>
@@ -201,15 +139,7 @@
           <w:b/>
           <w:bCs/>
         </w:rPr>
-        <w:t>If the MFCCs have a negative value, most spectral energies are concentrated at high frequencies.</w:t>
-      </w:r>
-      <w:r>
-        <w:rPr>
-          <w:rFonts w:ascii="Times New Roman" w:hAnsi="Times New Roman" w:cs="Times New Roman"/>
-          <w:b/>
-          <w:bCs/>
-        </w:rPr>
-        <w:t xml:space="preserve"> [3]</w:t>
+        <w:t>If the MFCCs have a negative value, most spectral energies are concentrated at high frequencies. [3]</w:t>
       </w:r>
     </w:p>
     <w:p>
@@ -229,21 +159,7 @@
         <w:rPr>
           <w:rFonts w:ascii="Times New Roman" w:hAnsi="Times New Roman" w:cs="Times New Roman"/>
         </w:rPr>
-        <w:t>Side note (from Wikipedia of Spectral Energy</w:t>
-      </w:r>
-      <w:proofErr w:type="gramStart"/>
-      <w:r>
-        <w:rPr>
-          <w:rFonts w:ascii="Times New Roman" w:hAnsi="Times New Roman" w:cs="Times New Roman"/>
-        </w:rPr>
-        <w:t>) :</w:t>
-      </w:r>
-      <w:proofErr w:type="gramEnd"/>
-      <w:r>
-        <w:rPr>
-          <w:rFonts w:ascii="Times New Roman" w:hAnsi="Times New Roman" w:cs="Times New Roman"/>
-        </w:rPr>
-        <w:t xml:space="preserve"> Spectral energy is the energy of a signal or a time series distributed with frequency</w:t>
+        <w:t>Side note (from Wikipedia of Spectral Energy) : Spectral energy is the energy of a signal or a time series distributed with frequency</w:t>
       </w:r>
     </w:p>
     <w:p>
@@ -254,27 +170,13 @@
           <w:rFonts w:ascii="Times New Roman" w:hAnsi="Times New Roman" w:cs="Times New Roman"/>
         </w:rPr>
       </w:pPr>
-      <w:hyperlink r:id="rId5" w:history="1">
+      <w:hyperlink r:id="rId6" w:history="1">
         <w:r>
           <w:rPr>
             <w:rStyle w:val="Hyperlink"/>
             <w:rFonts w:ascii="Times New Roman" w:hAnsi="Times New Roman" w:cs="Times New Roman"/>
           </w:rPr>
-          <w:t>What is a power spectru</w:t>
-        </w:r>
-        <w:r>
-          <w:rPr>
-            <w:rStyle w:val="Hyperlink"/>
-            <w:rFonts w:ascii="Times New Roman" w:hAnsi="Times New Roman" w:cs="Times New Roman"/>
-          </w:rPr>
-          <w:t>m</w:t>
-        </w:r>
-        <w:r>
-          <w:rPr>
-            <w:rStyle w:val="Hyperlink"/>
-            <w:rFonts w:ascii="Times New Roman" w:hAnsi="Times New Roman" w:cs="Times New Roman"/>
-          </w:rPr>
-          <w:t>? - YouTube</w:t>
+          <w:t>What is a power spectrum? - YouTube</w:t>
         </w:r>
       </w:hyperlink>
       <w:r>
@@ -339,30 +241,8 @@
         <w:rPr>
           <w:rFonts w:ascii="Times New Roman" w:hAnsi="Times New Roman" w:cs="Times New Roman"/>
         </w:rPr>
-        <w:t xml:space="preserve">Refers to the </w:t>
-      </w:r>
-      <w:proofErr w:type="spellStart"/>
-      <w:r>
-        <w:rPr>
-          <w:rFonts w:ascii="Times New Roman" w:hAnsi="Times New Roman" w:cs="Times New Roman"/>
-        </w:rPr>
-        <w:t>mel</w:t>
-      </w:r>
-      <w:proofErr w:type="spellEnd"/>
-      <w:r>
-        <w:rPr>
-          <w:rFonts w:ascii="Times New Roman" w:hAnsi="Times New Roman" w:cs="Times New Roman"/>
-        </w:rPr>
-        <w:t xml:space="preserve"> </w:t>
-      </w:r>
-      <w:proofErr w:type="gramStart"/>
-      <w:r>
-        <w:rPr>
-          <w:rFonts w:ascii="Times New Roman" w:hAnsi="Times New Roman" w:cs="Times New Roman"/>
-        </w:rPr>
-        <w:t>spectrogram</w:t>
-      </w:r>
-      <w:proofErr w:type="gramEnd"/>
+        <w:t>Refers to the mel spectrogram</w:t>
+      </w:r>
     </w:p>
     <w:p>
       <w:pPr>
@@ -379,16 +259,8 @@
         <w:rPr>
           <w:rFonts w:ascii="Times New Roman" w:hAnsi="Times New Roman" w:cs="Times New Roman"/>
         </w:rPr>
-        <w:t xml:space="preserve">Has to do w/ </w:t>
-      </w:r>
-      <w:proofErr w:type="gramStart"/>
-      <w:r>
-        <w:rPr>
-          <w:rFonts w:ascii="Times New Roman" w:hAnsi="Times New Roman" w:cs="Times New Roman"/>
-        </w:rPr>
-        <w:t>pitch</w:t>
-      </w:r>
-      <w:proofErr w:type="gramEnd"/>
+        <w:t>Has to do w/ pitch</w:t>
+      </w:r>
     </w:p>
     <w:p>
       <w:pPr>
@@ -405,21 +277,7 @@
         <w:rPr>
           <w:rFonts w:ascii="Times New Roman" w:hAnsi="Times New Roman" w:cs="Times New Roman"/>
         </w:rPr>
-        <w:t xml:space="preserve">The </w:t>
-      </w:r>
-      <w:proofErr w:type="spellStart"/>
-      <w:r>
-        <w:rPr>
-          <w:rFonts w:ascii="Times New Roman" w:hAnsi="Times New Roman" w:cs="Times New Roman"/>
-        </w:rPr>
-        <w:t>mel</w:t>
-      </w:r>
-      <w:proofErr w:type="spellEnd"/>
-      <w:r>
-        <w:rPr>
-          <w:rFonts w:ascii="Times New Roman" w:hAnsi="Times New Roman" w:cs="Times New Roman"/>
-        </w:rPr>
-        <w:t xml:space="preserve"> scale </w:t>
+        <w:t xml:space="preserve">The mel scale </w:t>
       </w:r>
       <w:r>
         <w:rPr>
@@ -461,16 +319,8 @@
         <w:rPr>
           <w:rFonts w:ascii="Times New Roman" w:hAnsi="Times New Roman" w:cs="Times New Roman"/>
         </w:rPr>
-        <w:t xml:space="preserve">In this context, we are referring to a coefficient about a piece of </w:t>
-      </w:r>
-      <w:proofErr w:type="gramStart"/>
-      <w:r>
-        <w:rPr>
-          <w:rFonts w:ascii="Times New Roman" w:hAnsi="Times New Roman" w:cs="Times New Roman"/>
-        </w:rPr>
-        <w:t>sound</w:t>
-      </w:r>
-      <w:proofErr w:type="gramEnd"/>
+        <w:t>In this context, we are referring to a coefficient about a piece of sound</w:t>
+      </w:r>
     </w:p>
     <w:p>
       <w:pPr>
@@ -501,19 +351,11 @@
           <w:rFonts w:ascii="Times New Roman" w:hAnsi="Times New Roman" w:cs="Times New Roman"/>
         </w:rPr>
       </w:pPr>
-      <w:proofErr w:type="spellStart"/>
-      <w:r>
-        <w:rPr>
-          <w:rFonts w:ascii="Times New Roman" w:hAnsi="Times New Roman" w:cs="Times New Roman"/>
-        </w:rPr>
-        <w:t>Cepstrum</w:t>
-      </w:r>
-      <w:proofErr w:type="spellEnd"/>
-      <w:r>
-        <w:rPr>
-          <w:rFonts w:ascii="Times New Roman" w:hAnsi="Times New Roman" w:cs="Times New Roman"/>
-        </w:rPr>
-        <w:t xml:space="preserve"> (noun), related to spectrum (if we take out ‘ceps’ and write the letters backwards, then add it back onto ‘strum’, we get the word ‘spectrum’).</w:t>
+      <w:r>
+        <w:rPr>
+          <w:rFonts w:ascii="Times New Roman" w:hAnsi="Times New Roman" w:cs="Times New Roman"/>
+        </w:rPr>
+        <w:t>Cepstrum (noun), related to spectrum (if we take out ‘ceps’ and write the letters backwards, then add it back onto ‘strum’, we get the word ‘spectrum’).</w:t>
       </w:r>
     </w:p>
     <w:p>
@@ -531,21 +373,7 @@
         <w:rPr>
           <w:rFonts w:ascii="Times New Roman" w:hAnsi="Times New Roman" w:cs="Times New Roman"/>
         </w:rPr>
-        <w:t xml:space="preserve">We also have the words quefrency, related to ‘frequency’, ‘liftering’, related to ‘filtering’, and </w:t>
-      </w:r>
-      <w:proofErr w:type="spellStart"/>
-      <w:r>
-        <w:rPr>
-          <w:rFonts w:ascii="Times New Roman" w:hAnsi="Times New Roman" w:cs="Times New Roman"/>
-        </w:rPr>
-        <w:t>rhamonic</w:t>
-      </w:r>
-      <w:proofErr w:type="spellEnd"/>
-      <w:r>
-        <w:rPr>
-          <w:rFonts w:ascii="Times New Roman" w:hAnsi="Times New Roman" w:cs="Times New Roman"/>
-        </w:rPr>
-        <w:t>, related to ‘harmonic’.</w:t>
+        <w:t>We also have the words quefrency, related to ‘frequency’, ‘liftering’, related to ‘filtering’, and rhamonic, related to ‘harmonic’.</w:t>
       </w:r>
     </w:p>
     <w:p>
@@ -563,21 +391,7 @@
         <w:rPr>
           <w:rFonts w:ascii="Times New Roman" w:hAnsi="Times New Roman" w:cs="Times New Roman"/>
         </w:rPr>
-        <w:t xml:space="preserve">The </w:t>
-      </w:r>
-      <w:proofErr w:type="spellStart"/>
-      <w:r>
-        <w:rPr>
-          <w:rFonts w:ascii="Times New Roman" w:hAnsi="Times New Roman" w:cs="Times New Roman"/>
-        </w:rPr>
-        <w:t>cepstrum</w:t>
-      </w:r>
-      <w:proofErr w:type="spellEnd"/>
-      <w:r>
-        <w:rPr>
-          <w:rFonts w:ascii="Times New Roman" w:hAnsi="Times New Roman" w:cs="Times New Roman"/>
-        </w:rPr>
-        <w:t xml:space="preserve"> can be co</w:t>
+        <w:t>The cepstrum can be co</w:t>
       </w:r>
       <w:r>
         <w:rPr>
@@ -699,14 +513,7 @@
           <w:rFonts w:ascii="Times New Roman" w:hAnsi="Times New Roman" w:cs="Times New Roman"/>
         </w:rPr>
         <w:lastRenderedPageBreak/>
-        <w:t>log(F[x(t)</w:t>
-      </w:r>
-      <w:proofErr w:type="gramStart"/>
-      <w:r>
-        <w:rPr>
-          <w:rFonts w:ascii="Times New Roman" w:hAnsi="Times New Roman" w:cs="Times New Roman"/>
-        </w:rPr>
-        <w:t>]</w:t>
+        <w:t>log(F[x(t)]</w:t>
       </w:r>
       <w:r>
         <w:rPr>
@@ -718,14 +525,7 @@
         <w:rPr>
           <w:rFonts w:ascii="Times New Roman" w:hAnsi="Times New Roman" w:cs="Times New Roman"/>
         </w:rPr>
-        <w:t xml:space="preserve"> applies</w:t>
-      </w:r>
-      <w:proofErr w:type="gramEnd"/>
-      <w:r>
-        <w:rPr>
-          <w:rFonts w:ascii="Times New Roman" w:hAnsi="Times New Roman" w:cs="Times New Roman"/>
-        </w:rPr>
-        <w:t xml:space="preserve"> the log to the spectrum to get the </w:t>
+        <w:t xml:space="preserve"> applies the log to the spectrum to get the </w:t>
       </w:r>
       <w:r>
         <w:rPr>
@@ -880,22 +680,8 @@
         <w:rPr>
           <w:rFonts w:ascii="Times New Roman" w:hAnsi="Times New Roman" w:cs="Times New Roman"/>
         </w:rPr>
-        <w:t>[log(F[x(t)]]</w:t>
-      </w:r>
-      <w:r>
-        <w:rPr>
-          <w:rFonts w:ascii="Times New Roman" w:hAnsi="Times New Roman" w:cs="Times New Roman"/>
-        </w:rPr>
-        <w:t xml:space="preserve"> applies an Inverse Fourier Transform to the log amplitude spectrum, to get the </w:t>
-      </w:r>
-      <w:proofErr w:type="spellStart"/>
-      <w:r>
-        <w:rPr>
-          <w:rFonts w:ascii="Times New Roman" w:hAnsi="Times New Roman" w:cs="Times New Roman"/>
-        </w:rPr>
-        <w:t>cepstrum</w:t>
-      </w:r>
-      <w:proofErr w:type="spellEnd"/>
+        <w:t>[log(F[x(t)]] applies an Inverse Fourier Transform to the log amplitude spectrum, to get the cepstrum</w:t>
+      </w:r>
       <w:r>
         <w:rPr>
           <w:rFonts w:ascii="Times New Roman" w:hAnsi="Times New Roman" w:cs="Times New Roman"/>
@@ -924,30 +710,8 @@
         <w:rPr>
           <w:rFonts w:ascii="Times New Roman" w:hAnsi="Times New Roman" w:cs="Times New Roman"/>
         </w:rPr>
-        <w:t xml:space="preserve">etting the </w:t>
-      </w:r>
-      <w:proofErr w:type="spellStart"/>
-      <w:r>
-        <w:rPr>
-          <w:rFonts w:ascii="Times New Roman" w:hAnsi="Times New Roman" w:cs="Times New Roman"/>
-        </w:rPr>
-        <w:t>cepstrum</w:t>
-      </w:r>
-      <w:proofErr w:type="spellEnd"/>
-      <w:r>
-        <w:rPr>
-          <w:rFonts w:ascii="Times New Roman" w:hAnsi="Times New Roman" w:cs="Times New Roman"/>
-        </w:rPr>
-        <w:t xml:space="preserve"> is calculating a spectrum of a spectrum. We are treating the log amplitude spectrum as if it is the time domain. If we were in the time domain, performing a Fourier Transform would bring us to the frequency domain. However, we are not in the time domain; we have a spectrum. This is why doing the Inverse Fourier Transform calculates a spectrum of a spectrum, called a </w:t>
-      </w:r>
-      <w:proofErr w:type="spellStart"/>
-      <w:r>
-        <w:rPr>
-          <w:rFonts w:ascii="Times New Roman" w:hAnsi="Times New Roman" w:cs="Times New Roman"/>
-        </w:rPr>
-        <w:t>cepstrum</w:t>
-      </w:r>
-      <w:proofErr w:type="spellEnd"/>
+        <w:t>etting the cepstrum is calculating a spectrum of a spectrum. We are treating the log amplitude spectrum as if it is the time domain. If we were in the time domain, performing a Fourier Transform would bring us to the frequency domain. However, we are not in the time domain; we have a spectrum. This is why doing the Inverse Fourier Transform calculates a spectrum of a spectrum, called a cepstrum</w:t>
+      </w:r>
       <w:r>
         <w:rPr>
           <w:rFonts w:ascii="Times New Roman" w:hAnsi="Times New Roman" w:cs="Times New Roman"/>
@@ -970,35 +734,7 @@
         <w:rPr>
           <w:rFonts w:ascii="Times New Roman" w:hAnsi="Times New Roman" w:cs="Times New Roman"/>
         </w:rPr>
-        <w:t xml:space="preserve">The </w:t>
-      </w:r>
-      <w:proofErr w:type="spellStart"/>
-      <w:r>
-        <w:rPr>
-          <w:rFonts w:ascii="Times New Roman" w:hAnsi="Times New Roman" w:cs="Times New Roman"/>
-        </w:rPr>
-        <w:t>cepstrum</w:t>
-      </w:r>
-      <w:proofErr w:type="spellEnd"/>
-      <w:r>
-        <w:rPr>
-          <w:rFonts w:ascii="Times New Roman" w:hAnsi="Times New Roman" w:cs="Times New Roman"/>
-        </w:rPr>
-        <w:t xml:space="preserve"> provides </w:t>
-      </w:r>
-      <w:proofErr w:type="gramStart"/>
-      <w:r>
-        <w:rPr>
-          <w:rFonts w:ascii="Times New Roman" w:hAnsi="Times New Roman" w:cs="Times New Roman"/>
-        </w:rPr>
-        <w:t>us</w:t>
-      </w:r>
-      <w:proofErr w:type="gramEnd"/>
-      <w:r>
-        <w:rPr>
-          <w:rFonts w:ascii="Times New Roman" w:hAnsi="Times New Roman" w:cs="Times New Roman"/>
-        </w:rPr>
-        <w:t xml:space="preserve"> a natural physical separation of the information related to the spectral envelope (vocal tract frequency response) from the glottal pulse related information. [4] </w:t>
+        <w:t xml:space="preserve">The cepstrum provides us a natural physical separation of the information related to the spectral envelope (vocal tract frequency response) from the glottal pulse related information. [4] </w:t>
       </w:r>
     </w:p>
     <w:p>
@@ -1065,19 +801,7 @@
         <w:rPr>
           <w:rFonts w:ascii="Times New Roman" w:hAnsi="Times New Roman" w:cs="Times New Roman"/>
         </w:rPr>
-        <w:t>The following steps get the MFCC</w:t>
-      </w:r>
-      <w:r>
-        <w:rPr>
-          <w:rFonts w:ascii="Times New Roman" w:hAnsi="Times New Roman" w:cs="Times New Roman"/>
-        </w:rPr>
-        <w:t xml:space="preserve"> (found in works cited 3)</w:t>
-      </w:r>
-      <w:r>
-        <w:rPr>
-          <w:rFonts w:ascii="Times New Roman" w:hAnsi="Times New Roman" w:cs="Times New Roman"/>
-        </w:rPr>
-        <w:t>:</w:t>
+        <w:t>The following steps get the MFCC (found in works cited 3):</w:t>
       </w:r>
     </w:p>
     <w:p>
@@ -1097,16 +821,8 @@
         <w:rPr>
           <w:rFonts w:ascii="Times New Roman" w:hAnsi="Times New Roman" w:cs="Times New Roman"/>
         </w:rPr>
-        <w:t xml:space="preserve">Take the Fourier Transform of </w:t>
-      </w:r>
-      <w:proofErr w:type="gramStart"/>
-      <w:r>
-        <w:rPr>
-          <w:rFonts w:ascii="Times New Roman" w:hAnsi="Times New Roman" w:cs="Times New Roman"/>
-        </w:rPr>
-        <w:t>signal</w:t>
-      </w:r>
-      <w:proofErr w:type="gramEnd"/>
+        <w:t>Take the Fourier Transform of signal</w:t>
+      </w:r>
     </w:p>
     <w:p>
       <w:pPr>
@@ -1125,41 +841,13 @@
         <w:rPr>
           <w:rFonts w:ascii="Times New Roman" w:hAnsi="Times New Roman" w:cs="Times New Roman"/>
         </w:rPr>
-        <w:t xml:space="preserve">Map the power to the </w:t>
-      </w:r>
-      <w:proofErr w:type="spellStart"/>
-      <w:r>
-        <w:rPr>
-          <w:rFonts w:ascii="Times New Roman" w:hAnsi="Times New Roman" w:cs="Times New Roman"/>
-        </w:rPr>
-        <w:t>mel</w:t>
-      </w:r>
-      <w:proofErr w:type="spellEnd"/>
-      <w:r>
-        <w:rPr>
-          <w:rFonts w:ascii="Times New Roman" w:hAnsi="Times New Roman" w:cs="Times New Roman"/>
-        </w:rPr>
-        <w:t>-scale using triangular overlapping windows or cosine overlapping windows (sort of like autotuning – plotting it on a musical scale; mapping to different notes!)</w:t>
-      </w:r>
-      <w:r>
-        <w:rPr>
-          <w:rFonts w:ascii="Times New Roman" w:hAnsi="Times New Roman" w:cs="Times New Roman"/>
-        </w:rPr>
-        <w:t xml:space="preserve"> (aka </w:t>
-      </w:r>
-      <w:proofErr w:type="spellStart"/>
-      <w:r>
-        <w:rPr>
-          <w:rFonts w:ascii="Times New Roman" w:hAnsi="Times New Roman" w:cs="Times New Roman"/>
-        </w:rPr>
-        <w:t>mel</w:t>
-      </w:r>
-      <w:proofErr w:type="spellEnd"/>
-      <w:r>
-        <w:rPr>
-          <w:rFonts w:ascii="Times New Roman" w:hAnsi="Times New Roman" w:cs="Times New Roman"/>
-        </w:rPr>
-        <w:t xml:space="preserve"> scaling)</w:t>
+        <w:t>Map the power to the mel-scale using triangular overlapping windows or cosine overlapping windows (sort of like autotuning – plotting it on a musical scale; mapping to different notes!)</w:t>
+      </w:r>
+      <w:r>
+        <w:rPr>
+          <w:rFonts w:ascii="Times New Roman" w:hAnsi="Times New Roman" w:cs="Times New Roman"/>
+        </w:rPr>
+        <w:t xml:space="preserve"> (aka mel scaling)</w:t>
       </w:r>
     </w:p>
     <w:p>
@@ -1179,21 +867,7 @@
         <w:rPr>
           <w:rFonts w:ascii="Times New Roman" w:hAnsi="Times New Roman" w:cs="Times New Roman"/>
         </w:rPr>
-        <w:t xml:space="preserve">The logs of the powers at each of the </w:t>
-      </w:r>
-      <w:proofErr w:type="spellStart"/>
-      <w:r>
-        <w:rPr>
-          <w:rFonts w:ascii="Times New Roman" w:hAnsi="Times New Roman" w:cs="Times New Roman"/>
-        </w:rPr>
-        <w:t>mel</w:t>
-      </w:r>
-      <w:proofErr w:type="spellEnd"/>
-      <w:r>
-        <w:rPr>
-          <w:rFonts w:ascii="Times New Roman" w:hAnsi="Times New Roman" w:cs="Times New Roman"/>
-        </w:rPr>
-        <w:t xml:space="preserve"> frequencies</w:t>
+        <w:t>The logs of the powers at each of the mel frequencies</w:t>
       </w:r>
     </w:p>
     <w:p>
@@ -1214,30 +888,8 @@
           <w:rFonts w:ascii="Times New Roman" w:hAnsi="Times New Roman" w:cs="Times New Roman"/>
         </w:rPr>
         <w:lastRenderedPageBreak/>
-        <w:t xml:space="preserve">Take DCT – Discrete cosine transform of the </w:t>
-      </w:r>
-      <w:proofErr w:type="spellStart"/>
-      <w:r>
-        <w:rPr>
-          <w:rFonts w:ascii="Times New Roman" w:hAnsi="Times New Roman" w:cs="Times New Roman"/>
-        </w:rPr>
-        <w:t>mel</w:t>
-      </w:r>
-      <w:proofErr w:type="spellEnd"/>
-      <w:r>
-        <w:rPr>
-          <w:rFonts w:ascii="Times New Roman" w:hAnsi="Times New Roman" w:cs="Times New Roman"/>
-        </w:rPr>
-        <w:t xml:space="preserve"> log </w:t>
-      </w:r>
-      <w:proofErr w:type="gramStart"/>
-      <w:r>
-        <w:rPr>
-          <w:rFonts w:ascii="Times New Roman" w:hAnsi="Times New Roman" w:cs="Times New Roman"/>
-        </w:rPr>
-        <w:t>powers</w:t>
-      </w:r>
-      <w:proofErr w:type="gramEnd"/>
+        <w:t>Take DCT – Discrete cosine transform of the mel log powers</w:t>
+      </w:r>
     </w:p>
     <w:p>
       <w:pPr>
@@ -1324,16 +976,8 @@
         <w:rPr>
           <w:rFonts w:ascii="Times New Roman" w:hAnsi="Times New Roman" w:cs="Times New Roman"/>
         </w:rPr>
-        <w:t xml:space="preserve">Perform a Discrete Fourier Transform (DFT) of the </w:t>
-      </w:r>
-      <w:proofErr w:type="gramStart"/>
-      <w:r>
-        <w:rPr>
-          <w:rFonts w:ascii="Times New Roman" w:hAnsi="Times New Roman" w:cs="Times New Roman"/>
-        </w:rPr>
-        <w:t>signal</w:t>
-      </w:r>
-      <w:proofErr w:type="gramEnd"/>
+        <w:t>Perform a Discrete Fourier Transform (DFT) of the signal</w:t>
+      </w:r>
     </w:p>
     <w:p>
       <w:pPr>
@@ -1392,30 +1036,8 @@
         <w:rPr>
           <w:rFonts w:ascii="Times New Roman" w:hAnsi="Times New Roman" w:cs="Times New Roman"/>
         </w:rPr>
-        <w:t xml:space="preserve">We are going from a linear representation to a </w:t>
-      </w:r>
-      <w:proofErr w:type="spellStart"/>
-      <w:r>
-        <w:rPr>
-          <w:rFonts w:ascii="Times New Roman" w:hAnsi="Times New Roman" w:cs="Times New Roman"/>
-        </w:rPr>
-        <w:t>mel</w:t>
-      </w:r>
-      <w:proofErr w:type="spellEnd"/>
-      <w:r>
-        <w:rPr>
-          <w:rFonts w:ascii="Times New Roman" w:hAnsi="Times New Roman" w:cs="Times New Roman"/>
-        </w:rPr>
-        <w:t xml:space="preserve">-based </w:t>
-      </w:r>
-      <w:proofErr w:type="gramStart"/>
-      <w:r>
-        <w:rPr>
-          <w:rFonts w:ascii="Times New Roman" w:hAnsi="Times New Roman" w:cs="Times New Roman"/>
-        </w:rPr>
-        <w:t>representation</w:t>
-      </w:r>
-      <w:proofErr w:type="gramEnd"/>
+        <w:t>We are going from a linear representation to a mel-based representation</w:t>
+      </w:r>
     </w:p>
     <w:p>
       <w:pPr>
@@ -1450,33 +1072,11 @@
           <w:u w:val="single"/>
         </w:rPr>
       </w:pPr>
-      <w:proofErr w:type="gramStart"/>
-      <w:r>
-        <w:rPr>
-          <w:rFonts w:ascii="Times New Roman" w:hAnsi="Times New Roman" w:cs="Times New Roman"/>
-        </w:rPr>
-        <w:t>Similar to</w:t>
-      </w:r>
-      <w:proofErr w:type="gramEnd"/>
-      <w:r>
-        <w:rPr>
-          <w:rFonts w:ascii="Times New Roman" w:hAnsi="Times New Roman" w:cs="Times New Roman"/>
-        </w:rPr>
-        <w:t xml:space="preserve"> applying Inverse Fourier Transform to get to the </w:t>
-      </w:r>
-      <w:proofErr w:type="spellStart"/>
-      <w:r>
-        <w:rPr>
-          <w:rFonts w:ascii="Times New Roman" w:hAnsi="Times New Roman" w:cs="Times New Roman"/>
-        </w:rPr>
-        <w:t>cepstrum</w:t>
-      </w:r>
-      <w:proofErr w:type="spellEnd"/>
-      <w:r>
-        <w:rPr>
-          <w:rFonts w:ascii="Times New Roman" w:hAnsi="Times New Roman" w:cs="Times New Roman"/>
-        </w:rPr>
-        <w:t xml:space="preserve"> (but there are reasons to use DCT for MFCCs!)</w:t>
+      <w:r>
+        <w:rPr>
+          <w:rFonts w:ascii="Times New Roman" w:hAnsi="Times New Roman" w:cs="Times New Roman"/>
+        </w:rPr>
+        <w:t>Similar to applying Inverse Fourier Transform to get to the cepstrum (but there are reasons to use DCT for MFCCs!)</w:t>
       </w:r>
     </w:p>
     <w:p>
@@ -1536,35 +1136,7 @@
         <w:rPr>
           <w:rFonts w:ascii="Times New Roman" w:hAnsi="Times New Roman" w:cs="Times New Roman"/>
         </w:rPr>
-        <w:t xml:space="preserve">We get information about the different values that construct the </w:t>
-      </w:r>
-      <w:proofErr w:type="spellStart"/>
-      <w:r>
-        <w:rPr>
-          <w:rFonts w:ascii="Times New Roman" w:hAnsi="Times New Roman" w:cs="Times New Roman"/>
-        </w:rPr>
-        <w:t>formans</w:t>
-      </w:r>
-      <w:proofErr w:type="spellEnd"/>
-      <w:r>
-        <w:rPr>
-          <w:rFonts w:ascii="Times New Roman" w:hAnsi="Times New Roman" w:cs="Times New Roman"/>
-        </w:rPr>
-        <w:t>, timbre, basic information about the spectrum to understand speech (</w:t>
-      </w:r>
-      <w:proofErr w:type="spellStart"/>
-      <w:r>
-        <w:rPr>
-          <w:rFonts w:ascii="Times New Roman" w:hAnsi="Times New Roman" w:cs="Times New Roman"/>
-        </w:rPr>
-        <w:t>fornyms</w:t>
-      </w:r>
-      <w:proofErr w:type="spellEnd"/>
-      <w:r>
-        <w:rPr>
-          <w:rFonts w:ascii="Times New Roman" w:hAnsi="Times New Roman" w:cs="Times New Roman"/>
-        </w:rPr>
-        <w:t>, etc.)</w:t>
+        <w:t>We get information about the different values that construct the formans, timbre, basic information about the spectrum to understand speech (fornyms, etc.)</w:t>
       </w:r>
     </w:p>
     <w:p>
@@ -1584,16 +1156,8 @@
         <w:rPr>
           <w:rFonts w:ascii="Times New Roman" w:hAnsi="Times New Roman" w:cs="Times New Roman"/>
         </w:rPr>
-        <w:t xml:space="preserve">Try to fit cosines to log </w:t>
-      </w:r>
-      <w:proofErr w:type="gramStart"/>
-      <w:r>
-        <w:rPr>
-          <w:rFonts w:ascii="Times New Roman" w:hAnsi="Times New Roman" w:cs="Times New Roman"/>
-        </w:rPr>
-        <w:t>spectrum</w:t>
-      </w:r>
-      <w:proofErr w:type="gramEnd"/>
+        <w:t>Try to fit cosines to log spectrum</w:t>
+      </w:r>
     </w:p>
     <w:p>
       <w:pPr>
@@ -1612,21 +1176,7 @@
         <w:rPr>
           <w:rFonts w:ascii="Times New Roman" w:hAnsi="Times New Roman" w:cs="Times New Roman"/>
         </w:rPr>
-        <w:t xml:space="preserve">Decorrelates energy in different </w:t>
-      </w:r>
-      <w:proofErr w:type="spellStart"/>
-      <w:r>
-        <w:rPr>
-          <w:rFonts w:ascii="Times New Roman" w:hAnsi="Times New Roman" w:cs="Times New Roman"/>
-        </w:rPr>
-        <w:t>mel</w:t>
-      </w:r>
-      <w:proofErr w:type="spellEnd"/>
-      <w:r>
-        <w:rPr>
-          <w:rFonts w:ascii="Times New Roman" w:hAnsi="Times New Roman" w:cs="Times New Roman"/>
-        </w:rPr>
-        <w:t xml:space="preserve"> bands</w:t>
+        <w:t>Decorrelates energy in different mel bands</w:t>
       </w:r>
     </w:p>
     <w:p>
@@ -1650,25 +1200,7 @@
           <w:b/>
           <w:bCs/>
         </w:rPr>
-        <w:t xml:space="preserve">Good b/c w/ ML algos, we want features that have as little correlation as </w:t>
-      </w:r>
-      <w:proofErr w:type="gramStart"/>
-      <w:r>
-        <w:rPr>
-          <w:rFonts w:ascii="Times New Roman" w:hAnsi="Times New Roman" w:cs="Times New Roman"/>
-          <w:b/>
-          <w:bCs/>
-        </w:rPr>
-        <w:t>possible</w:t>
-      </w:r>
-      <w:proofErr w:type="gramEnd"/>
-      <w:r>
-        <w:rPr>
-          <w:rFonts w:ascii="Times New Roman" w:hAnsi="Times New Roman" w:cs="Times New Roman"/>
-          <w:b/>
-          <w:bCs/>
-        </w:rPr>
-        <w:t xml:space="preserve"> </w:t>
+        <w:t xml:space="preserve">Good b/c w/ ML algos, we want features that have as little correlation as possible </w:t>
       </w:r>
     </w:p>
     <w:p>
@@ -1730,21 +1262,7 @@
         <w:rPr>
           <w:rFonts w:ascii="Times New Roman" w:hAnsi="Times New Roman" w:cs="Times New Roman"/>
         </w:rPr>
-        <w:t xml:space="preserve">Note that the first three steps above (Waveform, DFT, and converting to the log-amplitude spectrum) are the same steps we used in converting to the </w:t>
-      </w:r>
-      <w:proofErr w:type="spellStart"/>
-      <w:r>
-        <w:rPr>
-          <w:rFonts w:ascii="Times New Roman" w:hAnsi="Times New Roman" w:cs="Times New Roman"/>
-        </w:rPr>
-        <w:t>cepstrum</w:t>
-      </w:r>
-      <w:proofErr w:type="spellEnd"/>
-      <w:r>
-        <w:rPr>
-          <w:rFonts w:ascii="Times New Roman" w:hAnsi="Times New Roman" w:cs="Times New Roman"/>
-        </w:rPr>
-        <w:t xml:space="preserve"> domain.</w:t>
+        <w:t>Note that the first three steps above (Waveform, DFT, and converting to the log-amplitude spectrum) are the same steps we used in converting to the cepstrum domain.</w:t>
       </w:r>
     </w:p>
     <w:p>
@@ -1763,21 +1281,7 @@
         <w:rPr>
           <w:rFonts w:ascii="Times New Roman" w:hAnsi="Times New Roman" w:cs="Times New Roman"/>
         </w:rPr>
-        <w:t xml:space="preserve">The MFCCs for </w:t>
-      </w:r>
-      <w:proofErr w:type="gramStart"/>
-      <w:r>
-        <w:rPr>
-          <w:rFonts w:ascii="Times New Roman" w:hAnsi="Times New Roman" w:cs="Times New Roman"/>
-        </w:rPr>
-        <w:t>all of</w:t>
-      </w:r>
-      <w:proofErr w:type="gramEnd"/>
-      <w:r>
-        <w:rPr>
-          <w:rFonts w:ascii="Times New Roman" w:hAnsi="Times New Roman" w:cs="Times New Roman"/>
-        </w:rPr>
-        <w:t xml:space="preserve"> the audio samples should have the format below. [2] This format contains one outer array, with a lot of smaller arrays within it. The smaller arrays contain the MFCCs from the smaller segments within the audio signal.</w:t>
+        <w:t>The MFCCs for all of the audio samples should have the format below. [2] This format contains one outer array, with a lot of smaller arrays within it. The smaller arrays contain the MFCCs from the smaller segments within the audio signal.</w:t>
       </w:r>
     </w:p>
     <w:p>
@@ -1811,7 +1315,7 @@
                     <pic:cNvPicPr/>
                   </pic:nvPicPr>
                   <pic:blipFill>
-                    <a:blip r:embed="rId6"/>
+                    <a:blip r:embed="rId7"/>
                     <a:stretch>
                       <a:fillRect/>
                     </a:stretch>
@@ -1952,35 +1456,7 @@
         <w:rPr>
           <w:rFonts w:ascii="Times New Roman" w:hAnsi="Times New Roman" w:cs="Times New Roman"/>
         </w:rPr>
-        <w:t xml:space="preserve">The hyperparameter </w:t>
-      </w:r>
-      <w:proofErr w:type="spellStart"/>
-      <w:r>
-        <w:rPr>
-          <w:rFonts w:ascii="Times New Roman" w:hAnsi="Times New Roman" w:cs="Times New Roman"/>
-        </w:rPr>
-        <w:t>n_mfcc</w:t>
-      </w:r>
-      <w:proofErr w:type="spellEnd"/>
-      <w:r>
-        <w:rPr>
-          <w:rFonts w:ascii="Times New Roman" w:hAnsi="Times New Roman" w:cs="Times New Roman"/>
-        </w:rPr>
-        <w:t xml:space="preserve"> in </w:t>
-      </w:r>
-      <w:proofErr w:type="spellStart"/>
-      <w:r>
-        <w:rPr>
-          <w:rFonts w:ascii="Times New Roman" w:hAnsi="Times New Roman" w:cs="Times New Roman"/>
-        </w:rPr>
-        <w:t>Librosa</w:t>
-      </w:r>
-      <w:proofErr w:type="spellEnd"/>
-      <w:r>
-        <w:rPr>
-          <w:rFonts w:ascii="Times New Roman" w:hAnsi="Times New Roman" w:cs="Times New Roman"/>
-        </w:rPr>
-        <w:t xml:space="preserve"> refers to the number of MFCCs </w:t>
+        <w:t xml:space="preserve">The hyperparameter n_mfcc in Librosa refers to the number of MFCCs </w:t>
       </w:r>
       <w:r>
         <w:rPr>
@@ -2001,39 +1477,7 @@
           <w:rFonts w:ascii="Times New Roman" w:hAnsi="Times New Roman" w:cs="Times New Roman"/>
           <w:highlight w:val="yellow"/>
         </w:rPr>
-        <w:t xml:space="preserve">. So, if you specify 20 as the number for </w:t>
-      </w:r>
-      <w:proofErr w:type="spellStart"/>
-      <w:r>
-        <w:rPr>
-          <w:rFonts w:ascii="Times New Roman" w:hAnsi="Times New Roman" w:cs="Times New Roman"/>
-          <w:highlight w:val="yellow"/>
-        </w:rPr>
-        <w:t>n_mfcc</w:t>
-      </w:r>
-      <w:proofErr w:type="spellEnd"/>
-      <w:r>
-        <w:rPr>
-          <w:rFonts w:ascii="Times New Roman" w:hAnsi="Times New Roman" w:cs="Times New Roman"/>
-          <w:highlight w:val="yellow"/>
-        </w:rPr>
-        <w:t xml:space="preserve">, and you have 100 25 </w:t>
-      </w:r>
-      <w:proofErr w:type="spellStart"/>
-      <w:r>
-        <w:rPr>
-          <w:rFonts w:ascii="Times New Roman" w:hAnsi="Times New Roman" w:cs="Times New Roman"/>
-          <w:highlight w:val="yellow"/>
-        </w:rPr>
-        <w:t>milisecond</w:t>
-      </w:r>
-      <w:proofErr w:type="spellEnd"/>
-      <w:r>
-        <w:rPr>
-          <w:rFonts w:ascii="Times New Roman" w:hAnsi="Times New Roman" w:cs="Times New Roman"/>
-          <w:highlight w:val="yellow"/>
-        </w:rPr>
-        <w:t xml:space="preserve"> segments in your audio, you will have 20 x 100 MFCCs.</w:t>
+        <w:t>. So, if you specify 20 as the number for n_mfcc, and you have 100 25 milisecond segments in your audio, you will have 20 x 100 MFCCs.</w:t>
       </w:r>
       <w:r>
         <w:rPr>
@@ -2053,48 +1497,28 @@
           <w:rFonts w:ascii="Times New Roman" w:hAnsi="Times New Roman" w:cs="Times New Roman"/>
         </w:rPr>
       </w:pPr>
-      <w:proofErr w:type="gramStart"/>
       <w:r>
         <w:rPr>
           <w:rFonts w:ascii="Times New Roman" w:hAnsi="Times New Roman" w:cs="Times New Roman"/>
           <w:b/>
           <w:bCs/>
         </w:rPr>
-        <w:t>MFCC[</w:t>
-      </w:r>
-      <w:proofErr w:type="gramEnd"/>
+        <w:t xml:space="preserve">MFCC[0] </w:t>
+      </w:r>
+      <w:r>
+        <w:rPr>
+          <w:rFonts w:ascii="Times New Roman" w:hAnsi="Times New Roman" w:cs="Times New Roman"/>
+        </w:rPr>
+        <w:t xml:space="preserve">is the first element in the vector obtained after the Discrete Cosine Transform captures the </w:t>
+      </w:r>
       <w:r>
         <w:rPr>
           <w:rFonts w:ascii="Times New Roman" w:hAnsi="Times New Roman" w:cs="Times New Roman"/>
           <w:b/>
           <w:bCs/>
         </w:rPr>
-        <w:t xml:space="preserve">0] </w:t>
-      </w:r>
-      <w:r>
-        <w:rPr>
-          <w:rFonts w:ascii="Times New Roman" w:hAnsi="Times New Roman" w:cs="Times New Roman"/>
-        </w:rPr>
-        <w:t xml:space="preserve">is the first element in the vector obtained after the Discrete Cosine Transform captures the </w:t>
-      </w:r>
-      <w:r>
-        <w:rPr>
-          <w:rFonts w:ascii="Times New Roman" w:hAnsi="Times New Roman" w:cs="Times New Roman"/>
-          <w:b/>
-          <w:bCs/>
-        </w:rPr>
-        <w:t xml:space="preserve">spectral energy across the </w:t>
-      </w:r>
-      <w:proofErr w:type="spellStart"/>
-      <w:r>
-        <w:rPr>
-          <w:rFonts w:ascii="Times New Roman" w:hAnsi="Times New Roman" w:cs="Times New Roman"/>
-          <w:b/>
-          <w:bCs/>
-        </w:rPr>
-        <w:t>filterbank</w:t>
-      </w:r>
-      <w:proofErr w:type="spellEnd"/>
+        <w:t>spectral energy across the filterbank</w:t>
+      </w:r>
       <w:r>
         <w:rPr>
           <w:rFonts w:ascii="Times New Roman" w:hAnsi="Times New Roman" w:cs="Times New Roman"/>
@@ -2131,42 +1555,12 @@
           <w:rFonts w:ascii="Times New Roman" w:hAnsi="Times New Roman" w:cs="Times New Roman"/>
         </w:rPr>
       </w:pPr>
-      <w:proofErr w:type="gramStart"/>
-      <w:r>
-        <w:rPr>
-          <w:rFonts w:ascii="Times New Roman" w:hAnsi="Times New Roman" w:cs="Times New Roman"/>
-        </w:rPr>
-        <w:t>Similar to</w:t>
-      </w:r>
-      <w:proofErr w:type="gramEnd"/>
-      <w:r>
-        <w:rPr>
-          <w:rFonts w:ascii="Times New Roman" w:hAnsi="Times New Roman" w:cs="Times New Roman"/>
-        </w:rPr>
-        <w:t xml:space="preserve"> w/ the </w:t>
-      </w:r>
-      <w:proofErr w:type="spellStart"/>
-      <w:r>
-        <w:rPr>
-          <w:rFonts w:ascii="Times New Roman" w:hAnsi="Times New Roman" w:cs="Times New Roman"/>
-        </w:rPr>
-        <w:t>cepstrum</w:t>
-      </w:r>
-      <w:proofErr w:type="spellEnd"/>
-      <w:r>
-        <w:rPr>
-          <w:rFonts w:ascii="Times New Roman" w:hAnsi="Times New Roman" w:cs="Times New Roman"/>
-        </w:rPr>
-        <w:t xml:space="preserve">. The quefrency values on the lower end provide info about the spectral envelope. Quefrency values on the higher end provide info about the glottal </w:t>
-      </w:r>
-      <w:proofErr w:type="gramStart"/>
-      <w:r>
-        <w:rPr>
-          <w:rFonts w:ascii="Times New Roman" w:hAnsi="Times New Roman" w:cs="Times New Roman"/>
-        </w:rPr>
-        <w:t>pulse</w:t>
-      </w:r>
-      <w:proofErr w:type="gramEnd"/>
+      <w:r>
+        <w:rPr>
+          <w:rFonts w:ascii="Times New Roman" w:hAnsi="Times New Roman" w:cs="Times New Roman"/>
+        </w:rPr>
+        <w:t>Similar to w/ the cepstrum. The quefrency values on the lower end provide info about the spectral envelope. Quefrency values on the higher end provide info about the glottal pulse</w:t>
+      </w:r>
     </w:p>
     <w:p>
       <w:pPr>
@@ -2232,16 +1626,8 @@
         <w:rPr>
           <w:rFonts w:ascii="Times New Roman" w:hAnsi="Times New Roman" w:cs="Times New Roman"/>
         </w:rPr>
-        <w:t xml:space="preserve">So, more MFCCs won’t </w:t>
-      </w:r>
-      <w:proofErr w:type="gramStart"/>
-      <w:r>
-        <w:rPr>
-          <w:rFonts w:ascii="Times New Roman" w:hAnsi="Times New Roman" w:cs="Times New Roman"/>
-        </w:rPr>
-        <w:t>help</w:t>
-      </w:r>
-      <w:proofErr w:type="gramEnd"/>
+        <w:t>So, more MFCCs won’t help</w:t>
+      </w:r>
     </w:p>
     <w:p>
       <w:pPr>
@@ -2258,21 +1644,7 @@
         <w:rPr>
           <w:rFonts w:ascii="Times New Roman" w:hAnsi="Times New Roman" w:cs="Times New Roman"/>
         </w:rPr>
-        <w:t xml:space="preserve">Instead use delta and delta </w:t>
-      </w:r>
-      <w:proofErr w:type="spellStart"/>
-      <w:r>
-        <w:rPr>
-          <w:rFonts w:ascii="Times New Roman" w:hAnsi="Times New Roman" w:cs="Times New Roman"/>
-        </w:rPr>
-        <w:t>delta</w:t>
-      </w:r>
-      <w:proofErr w:type="spellEnd"/>
-      <w:r>
-        <w:rPr>
-          <w:rFonts w:ascii="Times New Roman" w:hAnsi="Times New Roman" w:cs="Times New Roman"/>
-        </w:rPr>
-        <w:t xml:space="preserve"> MFCCs</w:t>
+        <w:t>Instead use delta and delta delta MFCCs</w:t>
       </w:r>
     </w:p>
     <w:p>
@@ -2290,16 +1662,8 @@
         <w:rPr>
           <w:rFonts w:ascii="Times New Roman" w:hAnsi="Times New Roman" w:cs="Times New Roman"/>
         </w:rPr>
-        <w:t xml:space="preserve">MFCC values in one frame and subtract from previous </w:t>
-      </w:r>
-      <w:proofErr w:type="gramStart"/>
-      <w:r>
-        <w:rPr>
-          <w:rFonts w:ascii="Times New Roman" w:hAnsi="Times New Roman" w:cs="Times New Roman"/>
-        </w:rPr>
-        <w:t>frame</w:t>
-      </w:r>
-      <w:proofErr w:type="gramEnd"/>
+        <w:t>MFCC values in one frame and subtract from previous frame</w:t>
+      </w:r>
     </w:p>
     <w:p>
       <w:pPr>
@@ -2316,13 +1680,7 @@
         <w:rPr>
           <w:rFonts w:ascii="Times New Roman" w:hAnsi="Times New Roman" w:cs="Times New Roman"/>
         </w:rPr>
-        <w:t>Like taking the first and second derivatives of the MFCC</w:t>
-      </w:r>
-      <w:r>
-        <w:rPr>
-          <w:rFonts w:ascii="Times New Roman" w:hAnsi="Times New Roman" w:cs="Times New Roman"/>
-        </w:rPr>
-        <w:t>s</w:t>
+        <w:t>Like taking the first and second derivatives of the MFCCs</w:t>
       </w:r>
     </w:p>
     <w:p>
@@ -2359,19 +1717,11 @@
           <w:rFonts w:ascii="Times New Roman" w:hAnsi="Times New Roman" w:cs="Times New Roman"/>
         </w:rPr>
       </w:pPr>
-      <w:proofErr w:type="gramStart"/>
-      <w:r>
-        <w:rPr>
-          <w:rFonts w:ascii="Times New Roman" w:hAnsi="Times New Roman" w:cs="Times New Roman"/>
-        </w:rPr>
-        <w:t>Goal</w:t>
-      </w:r>
-      <w:proofErr w:type="gramEnd"/>
-      <w:r>
-        <w:rPr>
-          <w:rFonts w:ascii="Times New Roman" w:hAnsi="Times New Roman" w:cs="Times New Roman"/>
-        </w:rPr>
-        <w:t xml:space="preserve"> is to represent the data points with fewer numbers (compact representation) while preserving the essential features of the signal. [1]</w:t>
+      <w:r>
+        <w:rPr>
+          <w:rFonts w:ascii="Times New Roman" w:hAnsi="Times New Roman" w:cs="Times New Roman"/>
+        </w:rPr>
+        <w:t>Goal is to represent the data points with fewer numbers (compact representation) while preserving the essential features of the signal. [1]</w:t>
       </w:r>
     </w:p>
     <w:p>
@@ -2419,16 +1769,8 @@
         <w:rPr>
           <w:rFonts w:ascii="Times New Roman" w:hAnsi="Times New Roman" w:cs="Times New Roman"/>
         </w:rPr>
-        <w:t xml:space="preserve">Help to cut out </w:t>
-      </w:r>
-      <w:proofErr w:type="gramStart"/>
-      <w:r>
-        <w:rPr>
-          <w:rFonts w:ascii="Times New Roman" w:hAnsi="Times New Roman" w:cs="Times New Roman"/>
-        </w:rPr>
-        <w:t>noise</w:t>
-      </w:r>
-      <w:proofErr w:type="gramEnd"/>
+        <w:t>Help to cut out noise</w:t>
+      </w:r>
     </w:p>
     <w:p>
       <w:pPr>
@@ -2486,19 +1828,7 @@
         <w:rPr>
           <w:rFonts w:ascii="Times New Roman" w:hAnsi="Times New Roman" w:cs="Times New Roman"/>
         </w:rPr>
-        <w:t>Multi-channel MFFC</w:t>
-      </w:r>
-      <w:r>
-        <w:rPr>
-          <w:rFonts w:ascii="Times New Roman" w:hAnsi="Times New Roman" w:cs="Times New Roman"/>
-        </w:rPr>
-        <w:t xml:space="preserve">s may </w:t>
-      </w:r>
-      <w:r>
-        <w:rPr>
-          <w:rFonts w:ascii="Times New Roman" w:hAnsi="Times New Roman" w:cs="Times New Roman"/>
-        </w:rPr>
-        <w:t>improving accuracy:</w:t>
+        <w:t>Multi-channel MFFCs may improving accuracy:</w:t>
       </w:r>
     </w:p>
     <w:p>
@@ -2514,879 +1844,720 @@
         </w:rPr>
         <w:t xml:space="preserve"> </w:t>
       </w:r>
-      <w:hyperlink r:id="rId7" w:history="1">
-        <w:r>
-          <w:rPr>
-            <w:rStyle w:val="Hyperlink"/>
-            <w:rFonts w:ascii="Times New Roman" w:hAnsi="Times New Roman" w:cs="Times New Roman"/>
-          </w:rPr>
-          <w:t xml:space="preserve">[2112.14930] Feature extraction with </w:t>
-        </w:r>
-        <w:proofErr w:type="spellStart"/>
-        <w:r>
-          <w:rPr>
-            <w:rStyle w:val="Hyperlink"/>
-            <w:rFonts w:ascii="Times New Roman" w:hAnsi="Times New Roman" w:cs="Times New Roman"/>
-          </w:rPr>
-          <w:t>mel</w:t>
-        </w:r>
-        <w:proofErr w:type="spellEnd"/>
-        <w:r>
-          <w:rPr>
-            <w:rStyle w:val="Hyperlink"/>
-            <w:rFonts w:ascii="Times New Roman" w:hAnsi="Times New Roman" w:cs="Times New Roman"/>
-          </w:rPr>
-          <w:t xml:space="preserve"> scale separation method on noise audio recordings (arxiv.org)</w:t>
-        </w:r>
-      </w:hyperlink>
-    </w:p>
-    <w:p>
-      <w:pPr>
-        <w:ind w:firstLine="720"/>
-        <w:rPr>
-          <w:rFonts w:ascii="Times New Roman" w:hAnsi="Times New Roman" w:cs="Times New Roman"/>
-        </w:rPr>
-      </w:pPr>
       <w:hyperlink r:id="rId8" w:history="1">
         <w:r>
           <w:rPr>
             <w:rStyle w:val="Hyperlink"/>
             <w:rFonts w:ascii="Times New Roman" w:hAnsi="Times New Roman" w:cs="Times New Roman"/>
           </w:rPr>
-          <w:t xml:space="preserve">Channels in MFCC, and how to use them - audio - </w:t>
+          <w:t>[2112.14930] Feature extraction with mel scale separation method on noise audio recordings (arxiv.org)</w:t>
         </w:r>
-        <w:proofErr w:type="spellStart"/>
+      </w:hyperlink>
+    </w:p>
+    <w:p>
+      <w:pPr>
+        <w:ind w:firstLine="720"/>
+        <w:rPr>
+          <w:rFonts w:ascii="Times New Roman" w:hAnsi="Times New Roman" w:cs="Times New Roman"/>
+        </w:rPr>
+      </w:pPr>
+      <w:hyperlink r:id="rId9" w:history="1">
         <w:r>
           <w:rPr>
             <w:rStyle w:val="Hyperlink"/>
             <w:rFonts w:ascii="Times New Roman" w:hAnsi="Times New Roman" w:cs="Times New Roman"/>
           </w:rPr>
-          <w:t>PyTorch</w:t>
+          <w:t>Channels in MFCC, and how to use them - audio - PyTorch Forums</w:t>
         </w:r>
-        <w:proofErr w:type="spellEnd"/>
+      </w:hyperlink>
+    </w:p>
+    <w:p>
+      <w:pPr>
+        <w:rPr>
+          <w:rFonts w:ascii="Times New Roman" w:hAnsi="Times New Roman" w:cs="Times New Roman"/>
+        </w:rPr>
+      </w:pPr>
+    </w:p>
+    <w:p>
+      <w:pPr>
+        <w:rPr>
+          <w:rFonts w:ascii="Times New Roman" w:hAnsi="Times New Roman" w:cs="Times New Roman"/>
+          <w:b/>
+          <w:bCs/>
+          <w:u w:val="single"/>
+        </w:rPr>
+      </w:pPr>
+      <w:r>
+        <w:rPr>
+          <w:rFonts w:ascii="Times New Roman" w:hAnsi="Times New Roman" w:cs="Times New Roman"/>
+          <w:b/>
+          <w:bCs/>
+          <w:u w:val="single"/>
+        </w:rPr>
+        <w:t>Notes on Other Audio Features Discussed in Videos by Velario Velardo</w:t>
+      </w:r>
+    </w:p>
+    <w:p>
+      <w:pPr>
+        <w:rPr>
+          <w:rFonts w:ascii="Times New Roman" w:hAnsi="Times New Roman" w:cs="Times New Roman"/>
+          <w:u w:val="single"/>
+        </w:rPr>
+      </w:pPr>
+      <w:r>
+        <w:rPr>
+          <w:rFonts w:ascii="Times New Roman" w:hAnsi="Times New Roman" w:cs="Times New Roman"/>
+          <w:u w:val="single"/>
+        </w:rPr>
+        <w:t>Video “Types of Audio Feature for Machine Learning”</w:t>
+      </w:r>
+    </w:p>
+    <w:p>
+      <w:pPr>
+        <w:pStyle w:val="ListParagraph"/>
+        <w:numPr>
+          <w:ilvl w:val="0"/>
+          <w:numId w:val="6"/>
+        </w:numPr>
+        <w:rPr>
+          <w:rFonts w:ascii="Times New Roman" w:hAnsi="Times New Roman" w:cs="Times New Roman"/>
+        </w:rPr>
+      </w:pPr>
+      <w:r>
+        <w:rPr>
+          <w:rFonts w:ascii="Times New Roman" w:hAnsi="Times New Roman" w:cs="Times New Roman"/>
+        </w:rPr>
+        <w:t>Signal domai</w:t>
+      </w:r>
+      <w:r>
+        <w:rPr>
+          <w:rFonts w:ascii="Times New Roman" w:hAnsi="Times New Roman" w:cs="Times New Roman"/>
+        </w:rPr>
+        <w:t>n we’re in</w:t>
+      </w:r>
+    </w:p>
+    <w:p>
+      <w:pPr>
+        <w:pStyle w:val="ListParagraph"/>
+        <w:numPr>
+          <w:ilvl w:val="1"/>
+          <w:numId w:val="19"/>
+        </w:numPr>
+        <w:rPr>
+          <w:rFonts w:ascii="Times New Roman" w:hAnsi="Times New Roman" w:cs="Times New Roman"/>
+        </w:rPr>
+      </w:pPr>
+      <w:r>
+        <w:rPr>
+          <w:rFonts w:ascii="Times New Roman" w:hAnsi="Times New Roman" w:cs="Times New Roman"/>
+        </w:rPr>
+        <w:t xml:space="preserve">Certain audio features are in the </w:t>
+      </w:r>
+      <w:r>
+        <w:rPr>
+          <w:rFonts w:ascii="Times New Roman" w:hAnsi="Times New Roman" w:cs="Times New Roman"/>
+          <w:b/>
+          <w:bCs/>
+        </w:rPr>
+        <w:t>time domain</w:t>
+      </w:r>
+      <w:r>
+        <w:rPr>
+          <w:rFonts w:ascii="Times New Roman" w:hAnsi="Times New Roman" w:cs="Times New Roman"/>
+        </w:rPr>
+        <w:t xml:space="preserve"> (extracted from a waveform)</w:t>
+      </w:r>
+    </w:p>
+    <w:p>
+      <w:pPr>
+        <w:pStyle w:val="ListParagraph"/>
+        <w:numPr>
+          <w:ilvl w:val="2"/>
+          <w:numId w:val="19"/>
+        </w:numPr>
+        <w:rPr>
+          <w:rFonts w:ascii="Times New Roman" w:hAnsi="Times New Roman" w:cs="Times New Roman"/>
+        </w:rPr>
+      </w:pPr>
+      <w:r>
+        <w:rPr>
+          <w:rFonts w:ascii="Times New Roman" w:hAnsi="Times New Roman" w:cs="Times New Roman"/>
+        </w:rPr>
+        <w:t>Amplitude envelope</w:t>
+      </w:r>
+    </w:p>
+    <w:p>
+      <w:pPr>
+        <w:pStyle w:val="ListParagraph"/>
+        <w:numPr>
+          <w:ilvl w:val="2"/>
+          <w:numId w:val="19"/>
+        </w:numPr>
+        <w:rPr>
+          <w:rFonts w:ascii="Times New Roman" w:hAnsi="Times New Roman" w:cs="Times New Roman"/>
+        </w:rPr>
+      </w:pPr>
+      <w:r>
+        <w:rPr>
+          <w:rFonts w:ascii="Times New Roman" w:hAnsi="Times New Roman" w:cs="Times New Roman"/>
+        </w:rPr>
+        <w:t>Root-mean square ene</w:t>
+      </w:r>
+      <w:r>
+        <w:rPr>
+          <w:rFonts w:ascii="Times New Roman" w:hAnsi="Times New Roman" w:cs="Times New Roman"/>
+        </w:rPr>
+        <w:t>rgy</w:t>
+      </w:r>
+    </w:p>
+    <w:p>
+      <w:pPr>
+        <w:pStyle w:val="ListParagraph"/>
+        <w:numPr>
+          <w:ilvl w:val="2"/>
+          <w:numId w:val="19"/>
+        </w:numPr>
+        <w:rPr>
+          <w:rFonts w:ascii="Times New Roman" w:hAnsi="Times New Roman" w:cs="Times New Roman"/>
+        </w:rPr>
+      </w:pPr>
+      <w:r>
+        <w:rPr>
+          <w:rFonts w:ascii="Times New Roman" w:hAnsi="Times New Roman" w:cs="Times New Roman"/>
+        </w:rPr>
+        <w:t>Zero crossing rate</w:t>
+      </w:r>
+    </w:p>
+    <w:p>
+      <w:pPr>
+        <w:pStyle w:val="ListParagraph"/>
+        <w:numPr>
+          <w:ilvl w:val="1"/>
+          <w:numId w:val="19"/>
+        </w:numPr>
+        <w:rPr>
+          <w:rFonts w:ascii="Times New Roman" w:hAnsi="Times New Roman" w:cs="Times New Roman"/>
+        </w:rPr>
+      </w:pPr>
+      <w:r>
+        <w:rPr>
+          <w:rFonts w:ascii="Times New Roman" w:hAnsi="Times New Roman" w:cs="Times New Roman"/>
+        </w:rPr>
+        <w:t>Waveform</w:t>
+      </w:r>
+    </w:p>
+    <w:p>
+      <w:pPr>
+        <w:pStyle w:val="ListParagraph"/>
+        <w:numPr>
+          <w:ilvl w:val="2"/>
+          <w:numId w:val="19"/>
+        </w:numPr>
+        <w:rPr>
+          <w:rFonts w:ascii="Times New Roman" w:hAnsi="Times New Roman" w:cs="Times New Roman"/>
+        </w:rPr>
+      </w:pPr>
+      <w:r>
+        <w:rPr>
+          <w:rFonts w:ascii="Times New Roman" w:hAnsi="Times New Roman" w:cs="Times New Roman"/>
+        </w:rPr>
+        <w:t>X-axis is time</w:t>
+      </w:r>
+    </w:p>
+    <w:p>
+      <w:pPr>
+        <w:pStyle w:val="ListParagraph"/>
+        <w:numPr>
+          <w:ilvl w:val="2"/>
+          <w:numId w:val="19"/>
+        </w:numPr>
+        <w:rPr>
+          <w:rFonts w:ascii="Times New Roman" w:hAnsi="Times New Roman" w:cs="Times New Roman"/>
+        </w:rPr>
+      </w:pPr>
+      <w:r>
+        <w:rPr>
+          <w:rFonts w:ascii="Times New Roman" w:hAnsi="Times New Roman" w:cs="Times New Roman"/>
+        </w:rPr>
+        <w:t>Y-axis is amplitude</w:t>
+      </w:r>
+    </w:p>
+    <w:p>
+      <w:pPr>
+        <w:pStyle w:val="ListParagraph"/>
+        <w:numPr>
+          <w:ilvl w:val="1"/>
+          <w:numId w:val="19"/>
+        </w:numPr>
+        <w:rPr>
+          <w:rFonts w:ascii="Times New Roman" w:hAnsi="Times New Roman" w:cs="Times New Roman"/>
+        </w:rPr>
+      </w:pPr>
+      <w:r>
+        <w:rPr>
+          <w:rFonts w:ascii="Times New Roman" w:hAnsi="Times New Roman" w:cs="Times New Roman"/>
+        </w:rPr>
+        <w:t xml:space="preserve">We can look at all </w:t>
+      </w:r>
+      <w:r>
+        <w:rPr>
+          <w:rFonts w:ascii="Times New Roman" w:hAnsi="Times New Roman" w:cs="Times New Roman"/>
+        </w:rPr>
+        <w:t>of</w:t>
+      </w:r>
+      <w:r>
+        <w:rPr>
+          <w:rFonts w:ascii="Times New Roman" w:hAnsi="Times New Roman" w:cs="Times New Roman"/>
+        </w:rPr>
+        <w:t xml:space="preserve"> the events in the sound</w:t>
+      </w:r>
+    </w:p>
+    <w:p>
+      <w:pPr>
+        <w:pStyle w:val="ListParagraph"/>
+        <w:numPr>
+          <w:ilvl w:val="1"/>
+          <w:numId w:val="19"/>
+        </w:numPr>
+        <w:rPr>
+          <w:rFonts w:ascii="Times New Roman" w:hAnsi="Times New Roman" w:cs="Times New Roman"/>
+        </w:rPr>
+      </w:pPr>
+      <w:r>
+        <w:rPr>
+          <w:rFonts w:ascii="Times New Roman" w:hAnsi="Times New Roman" w:cs="Times New Roman"/>
+        </w:rPr>
+        <w:t>Sound is categorized by frequency (but we don’t have frequency in the time domain)</w:t>
+      </w:r>
+    </w:p>
+    <w:p>
+      <w:pPr>
+        <w:pStyle w:val="ListParagraph"/>
+        <w:numPr>
+          <w:ilvl w:val="1"/>
+          <w:numId w:val="19"/>
+        </w:numPr>
+        <w:rPr>
+          <w:rFonts w:ascii="Times New Roman" w:hAnsi="Times New Roman" w:cs="Times New Roman"/>
+        </w:rPr>
+      </w:pPr>
+      <w:r>
+        <w:rPr>
+          <w:rFonts w:ascii="Times New Roman" w:hAnsi="Times New Roman" w:cs="Times New Roman"/>
+        </w:rPr>
+        <w:lastRenderedPageBreak/>
+        <w:t>Frequency domain</w:t>
+      </w:r>
+    </w:p>
+    <w:p>
+      <w:pPr>
+        <w:pStyle w:val="ListParagraph"/>
+        <w:numPr>
+          <w:ilvl w:val="2"/>
+          <w:numId w:val="19"/>
+        </w:numPr>
+        <w:rPr>
+          <w:rFonts w:ascii="Times New Roman" w:hAnsi="Times New Roman" w:cs="Times New Roman"/>
+        </w:rPr>
+      </w:pPr>
+      <w:r>
+        <w:rPr>
+          <w:rFonts w:ascii="Times New Roman" w:hAnsi="Times New Roman" w:cs="Times New Roman"/>
+        </w:rPr>
+        <w:t>Fourier Transform transforms the signal from the time domain to the frequency do</w:t>
+      </w:r>
+      <w:r>
+        <w:rPr>
+          <w:rFonts w:ascii="Times New Roman" w:hAnsi="Times New Roman" w:cs="Times New Roman"/>
+        </w:rPr>
+        <w:t>main, creating a spectrum</w:t>
+      </w:r>
+    </w:p>
+    <w:p>
+      <w:pPr>
+        <w:pStyle w:val="ListParagraph"/>
+        <w:numPr>
+          <w:ilvl w:val="2"/>
+          <w:numId w:val="19"/>
+        </w:numPr>
+        <w:rPr>
+          <w:rFonts w:ascii="Times New Roman" w:hAnsi="Times New Roman" w:cs="Times New Roman"/>
+        </w:rPr>
+      </w:pPr>
+      <w:r>
+        <w:rPr>
+          <w:rFonts w:ascii="Times New Roman" w:hAnsi="Times New Roman" w:cs="Times New Roman"/>
+        </w:rPr>
+        <w:t>We can then use a spectrogram, to see the frequency components at different points in time. The amount each frequency band contributes is represented by a color (brighter color = more contribution)</w:t>
+      </w:r>
+    </w:p>
+    <w:p>
+      <w:pPr>
+        <w:rPr>
+          <w:rFonts w:ascii="Times New Roman" w:hAnsi="Times New Roman" w:cs="Times New Roman"/>
+          <w:b/>
+          <w:bCs/>
+          <w:u w:val="single"/>
+        </w:rPr>
+      </w:pPr>
+      <w:r>
+        <w:rPr>
+          <w:rFonts w:ascii="Times New Roman" w:hAnsi="Times New Roman" w:cs="Times New Roman"/>
+          <w:b/>
+          <w:bCs/>
+          <w:u w:val="single"/>
+        </w:rPr>
+        <w:t>Notes on other audio features (while writing code, what I’m learning along the way)</w:t>
+      </w:r>
+    </w:p>
+    <w:p>
+      <w:pPr>
+        <w:rPr>
+          <w:rFonts w:ascii="Times New Roman" w:hAnsi="Times New Roman" w:cs="Times New Roman"/>
+          <w:u w:val="single"/>
+        </w:rPr>
+      </w:pPr>
+      <w:r>
+        <w:rPr>
+          <w:rFonts w:ascii="Times New Roman" w:hAnsi="Times New Roman" w:cs="Times New Roman"/>
+          <w:u w:val="single"/>
+        </w:rPr>
+        <w:t>Autocorrelation coefficient:</w:t>
+      </w:r>
+    </w:p>
+    <w:p>
+      <w:pPr>
+        <w:pStyle w:val="ListParagraph"/>
+        <w:numPr>
+          <w:ilvl w:val="0"/>
+          <w:numId w:val="21"/>
+        </w:numPr>
+        <w:rPr>
+          <w:rFonts w:ascii="Times New Roman" w:hAnsi="Times New Roman" w:cs="Times New Roman"/>
+        </w:rPr>
+      </w:pPr>
+      <w:r>
+        <w:rPr>
+          <w:rFonts w:ascii="Times New Roman" w:hAnsi="Times New Roman" w:cs="Times New Roman"/>
+        </w:rPr>
+        <w:t xml:space="preserve">Helpful visualization: </w:t>
+      </w:r>
+      <w:hyperlink r:id="rId10" w:history="1">
         <w:r>
           <w:rPr>
             <w:rStyle w:val="Hyperlink"/>
             <w:rFonts w:ascii="Times New Roman" w:hAnsi="Times New Roman" w:cs="Times New Roman"/>
           </w:rPr>
-          <w:t xml:space="preserve"> Forums</w:t>
+          <w:t>A Visualization of the Autocorrelation Function (youtube.com)</w:t>
         </w:r>
       </w:hyperlink>
     </w:p>
     <w:p>
       <w:pPr>
-        <w:rPr>
-          <w:rFonts w:ascii="Times New Roman" w:hAnsi="Times New Roman" w:cs="Times New Roman"/>
-        </w:rPr>
-      </w:pPr>
-    </w:p>
-    <w:p>
-      <w:pPr>
-        <w:rPr>
-          <w:rFonts w:ascii="Times New Roman" w:hAnsi="Times New Roman" w:cs="Times New Roman"/>
-          <w:b/>
-          <w:bCs/>
+        <w:pStyle w:val="ListParagraph"/>
+        <w:numPr>
+          <w:ilvl w:val="0"/>
+          <w:numId w:val="21"/>
+        </w:numPr>
+        <w:rPr>
+          <w:rFonts w:ascii="Times New Roman" w:hAnsi="Times New Roman" w:cs="Times New Roman"/>
+        </w:rPr>
+      </w:pPr>
+      <w:r>
+        <w:rPr>
+          <w:rFonts w:ascii="Times New Roman" w:hAnsi="Times New Roman" w:cs="Times New Roman"/>
+        </w:rPr>
+        <w:t>How two values in the sam</w:t>
+      </w:r>
+      <w:r>
+        <w:rPr>
+          <w:rFonts w:ascii="Times New Roman" w:hAnsi="Times New Roman" w:cs="Times New Roman"/>
+        </w:rPr>
+        <w:t>e s</w:t>
+      </w:r>
+      <w:r>
+        <w:rPr>
+          <w:rFonts w:ascii="Times New Roman" w:hAnsi="Times New Roman" w:cs="Times New Roman"/>
+        </w:rPr>
+        <w:t>eries relate/correlate to each other</w:t>
+      </w:r>
+    </w:p>
+    <w:p>
+      <w:pPr>
+        <w:pStyle w:val="ListParagraph"/>
+        <w:numPr>
+          <w:ilvl w:val="0"/>
+          <w:numId w:val="21"/>
+        </w:numPr>
+        <w:rPr>
+          <w:rFonts w:ascii="Times New Roman" w:hAnsi="Times New Roman" w:cs="Times New Roman"/>
+        </w:rPr>
+      </w:pPr>
+      <w:r>
+        <w:rPr>
+          <w:rFonts w:ascii="Times New Roman" w:hAnsi="Times New Roman" w:cs="Times New Roman"/>
+        </w:rPr>
+        <w:t>Involves using the lags parameter. A lag is how many jumps there are between one segment of the audio to the other. For example, if we are comparing the first sample to itself, the lag will be 0, and the autocorrelation coefficient will be a high number, because there should be no difference between the first sample and itself. Thus, they are highly correlated</w:t>
+      </w:r>
+    </w:p>
+    <w:p>
+      <w:pPr>
+        <w:pStyle w:val="ListParagraph"/>
+        <w:numPr>
+          <w:ilvl w:val="0"/>
+          <w:numId w:val="21"/>
+        </w:numPr>
+        <w:rPr>
+          <w:rFonts w:ascii="Times New Roman" w:hAnsi="Times New Roman" w:cs="Times New Roman"/>
+        </w:rPr>
+      </w:pPr>
+      <w:r>
+        <w:rPr>
+          <w:rFonts w:ascii="Times New Roman" w:hAnsi="Times New Roman" w:cs="Times New Roman"/>
+        </w:rPr>
+        <w:t>If the correlation coefficient decreases, then increases, the way may be periodic, as this shows th</w:t>
+      </w:r>
+      <w:r>
+        <w:rPr>
+          <w:rFonts w:ascii="Times New Roman" w:hAnsi="Times New Roman" w:cs="Times New Roman"/>
+        </w:rPr>
+        <w:t>at the pattern may start to repeat</w:t>
+      </w:r>
+    </w:p>
+    <w:p>
+      <w:pPr>
+        <w:pStyle w:val="ListParagraph"/>
+        <w:numPr>
+          <w:ilvl w:val="0"/>
+          <w:numId w:val="21"/>
+        </w:numPr>
+        <w:shd w:val="clear" w:color="auto" w:fill="1E1F22"/>
+        <w:tabs>
+          <w:tab w:val="left" w:pos="916"/>
+          <w:tab w:val="left" w:pos="1832"/>
+          <w:tab w:val="left" w:pos="2748"/>
+          <w:tab w:val="left" w:pos="3664"/>
+          <w:tab w:val="left" w:pos="4580"/>
+          <w:tab w:val="left" w:pos="5496"/>
+          <w:tab w:val="left" w:pos="6412"/>
+          <w:tab w:val="left" w:pos="7328"/>
+          <w:tab w:val="left" w:pos="8244"/>
+          <w:tab w:val="left" w:pos="9160"/>
+          <w:tab w:val="left" w:pos="10076"/>
+          <w:tab w:val="left" w:pos="10992"/>
+          <w:tab w:val="left" w:pos="11908"/>
+          <w:tab w:val="left" w:pos="12824"/>
+          <w:tab w:val="left" w:pos="13740"/>
+          <w:tab w:val="left" w:pos="14656"/>
+        </w:tabs>
+        <w:spacing w:after="0" w:line="240" w:lineRule="auto"/>
+        <w:rPr>
+          <w:rFonts w:ascii="Courier New" w:eastAsia="Times New Roman" w:hAnsi="Courier New" w:cs="Courier New"/>
+          <w:color w:val="BCBEC4"/>
+          <w:kern w:val="0"/>
+          <w:sz w:val="20"/>
+          <w:szCs w:val="20"/>
+          <w14:ligatures w14:val="none"/>
+        </w:rPr>
+      </w:pPr>
+      <w:r>
+        <w:rPr>
+          <w:rFonts w:ascii="Courier New" w:eastAsia="Times New Roman" w:hAnsi="Courier New" w:cs="Courier New"/>
+          <w:color w:val="BCBEC4"/>
+          <w:kern w:val="0"/>
+          <w:sz w:val="20"/>
+          <w:szCs w:val="20"/>
+          <w14:ligatures w14:val="none"/>
+        </w:rPr>
+        <w:t xml:space="preserve">acc = sm.tsa.acf(x, </w:t>
+      </w:r>
+      <w:r>
+        <w:rPr>
+          <w:rFonts w:ascii="Courier New" w:eastAsia="Times New Roman" w:hAnsi="Courier New" w:cs="Courier New"/>
+          <w:color w:val="AA4926"/>
+          <w:kern w:val="0"/>
+          <w:sz w:val="20"/>
+          <w:szCs w:val="20"/>
+          <w14:ligatures w14:val="none"/>
+        </w:rPr>
+        <w:t>nlags</w:t>
+      </w:r>
+      <w:r>
+        <w:rPr>
+          <w:rFonts w:ascii="Courier New" w:eastAsia="Times New Roman" w:hAnsi="Courier New" w:cs="Courier New"/>
+          <w:color w:val="BCBEC4"/>
+          <w:kern w:val="0"/>
+          <w:sz w:val="20"/>
+          <w:szCs w:val="20"/>
+          <w14:ligatures w14:val="none"/>
+        </w:rPr>
+        <w:t>=</w:t>
+      </w:r>
+      <w:r>
+        <w:rPr>
+          <w:rFonts w:ascii="Courier New" w:eastAsia="Times New Roman" w:hAnsi="Courier New" w:cs="Courier New"/>
+          <w:color w:val="2AACB8"/>
+          <w:kern w:val="0"/>
+          <w:sz w:val="20"/>
+          <w:szCs w:val="20"/>
+          <w14:ligatures w14:val="none"/>
+        </w:rPr>
+        <w:t>2000</w:t>
+      </w:r>
+      <w:r>
+        <w:rPr>
+          <w:rFonts w:ascii="Courier New" w:eastAsia="Times New Roman" w:hAnsi="Courier New" w:cs="Courier New"/>
+          <w:color w:val="BCBEC4"/>
+          <w:kern w:val="0"/>
+          <w:sz w:val="20"/>
+          <w:szCs w:val="20"/>
+          <w14:ligatures w14:val="none"/>
+        </w:rPr>
+        <w:t>)</w:t>
+      </w:r>
+    </w:p>
+    <w:p>
+      <w:pPr>
+        <w:pStyle w:val="ListParagraph"/>
+        <w:numPr>
+          <w:ilvl w:val="0"/>
+          <w:numId w:val="21"/>
+        </w:numPr>
+        <w:rPr>
+          <w:rFonts w:ascii="Times New Roman" w:hAnsi="Times New Roman" w:cs="Times New Roman"/>
+        </w:rPr>
+      </w:pPr>
+    </w:p>
+    <w:p>
+      <w:pPr>
+        <w:rPr>
+          <w:rFonts w:ascii="Times New Roman" w:hAnsi="Times New Roman" w:cs="Times New Roman"/>
           <w:u w:val="single"/>
         </w:rPr>
       </w:pPr>
       <w:r>
         <w:rPr>
           <w:rFonts w:ascii="Times New Roman" w:hAnsi="Times New Roman" w:cs="Times New Roman"/>
-          <w:b/>
-          <w:bCs/>
           <w:u w:val="single"/>
         </w:rPr>
-        <w:t xml:space="preserve">Notes on Other Audio Features Discussed in Videos by </w:t>
-      </w:r>
-      <w:proofErr w:type="spellStart"/>
-      <w:r>
-        <w:rPr>
-          <w:rFonts w:ascii="Times New Roman" w:hAnsi="Times New Roman" w:cs="Times New Roman"/>
-          <w:b/>
-          <w:bCs/>
+        <w:t xml:space="preserve">Zero crossing rate: </w:t>
+      </w:r>
+    </w:p>
+    <w:p>
+      <w:pPr>
+        <w:pStyle w:val="ListParagraph"/>
+        <w:numPr>
+          <w:ilvl w:val="0"/>
+          <w:numId w:val="22"/>
+        </w:numPr>
+        <w:rPr>
+          <w:rFonts w:ascii="Times New Roman" w:hAnsi="Times New Roman" w:cs="Times New Roman"/>
+        </w:rPr>
+      </w:pPr>
+      <w:r>
+        <w:rPr>
+          <w:rFonts w:ascii="Times New Roman" w:hAnsi="Times New Roman" w:cs="Times New Roman"/>
+        </w:rPr>
+        <w:t xml:space="preserve">Librosa.zero_crossings(x) </w:t>
+      </w:r>
+    </w:p>
+    <w:p>
+      <w:pPr>
+        <w:pStyle w:val="ListParagraph"/>
+        <w:numPr>
+          <w:ilvl w:val="1"/>
+          <w:numId w:val="22"/>
+        </w:numPr>
+        <w:rPr>
+          <w:rFonts w:ascii="Times New Roman" w:hAnsi="Times New Roman" w:cs="Times New Roman"/>
+        </w:rPr>
+      </w:pPr>
+      <w:r>
+        <w:rPr>
+          <w:rFonts w:ascii="Times New Roman" w:hAnsi="Times New Roman" w:cs="Times New Roman"/>
+        </w:rPr>
+        <w:t xml:space="preserve">“Computes a binary mask where True indicates the presence of a zero crossing” </w:t>
+      </w:r>
+      <w:r>
+        <w:rPr>
+          <w:rFonts w:ascii="Times New Roman" w:hAnsi="Times New Roman" w:cs="Times New Roman"/>
+        </w:rPr>
+        <w:t xml:space="preserve">[8] </w:t>
+      </w:r>
+      <w:r>
+        <w:rPr>
+          <w:rFonts w:ascii="Times New Roman" w:hAnsi="Times New Roman" w:cs="Times New Roman"/>
+        </w:rPr>
+        <w:t>(and false indicates there is not a zero crossing)</w:t>
+      </w:r>
+    </w:p>
+    <w:p>
+      <w:pPr>
+        <w:pStyle w:val="ListParagraph"/>
+        <w:numPr>
+          <w:ilvl w:val="1"/>
+          <w:numId w:val="22"/>
+        </w:numPr>
+        <w:rPr>
+          <w:rFonts w:ascii="Times New Roman" w:hAnsi="Times New Roman" w:cs="Times New Roman"/>
+        </w:rPr>
+      </w:pPr>
+      <w:r>
+        <w:rPr>
+          <w:rFonts w:ascii="Times New Roman" w:hAnsi="Times New Roman" w:cs="Times New Roman"/>
+        </w:rPr>
+        <w:t>Sum(output_of_zero_crossings) provides the total number of zero crossings (whole number)</w:t>
+      </w:r>
+    </w:p>
+    <w:p>
+      <w:pPr>
+        <w:pStyle w:val="ListParagraph"/>
+        <w:numPr>
+          <w:ilvl w:val="0"/>
+          <w:numId w:val="22"/>
+        </w:numPr>
+        <w:rPr>
+          <w:rFonts w:ascii="Times New Roman" w:hAnsi="Times New Roman" w:cs="Times New Roman"/>
+        </w:rPr>
+      </w:pPr>
+      <w:r>
+        <w:rPr>
+          <w:rFonts w:ascii="Times New Roman" w:hAnsi="Times New Roman" w:cs="Times New Roman"/>
+        </w:rPr>
+        <w:t>Librosa.feature.zero_crossing_rate(x)</w:t>
+      </w:r>
+    </w:p>
+    <w:p>
+      <w:pPr>
+        <w:pStyle w:val="ListParagraph"/>
+        <w:numPr>
+          <w:ilvl w:val="1"/>
+          <w:numId w:val="22"/>
+        </w:numPr>
+        <w:rPr>
+          <w:rFonts w:ascii="Times New Roman" w:hAnsi="Times New Roman" w:cs="Times New Roman"/>
+        </w:rPr>
+      </w:pPr>
+      <w:r>
+        <w:rPr>
+          <w:rFonts w:ascii="Times New Roman" w:hAnsi="Times New Roman" w:cs="Times New Roman"/>
+        </w:rPr>
+        <w:t>Returns the fraction of zero crossings in frame I [9]</w:t>
+      </w:r>
+    </w:p>
+    <w:p>
+      <w:pPr>
+        <w:jc w:val="center"/>
+        <w:rPr>
+          <w:rFonts w:ascii="Times New Roman" w:hAnsi="Times New Roman" w:cs="Times New Roman"/>
           <w:u w:val="single"/>
         </w:rPr>
-        <w:t>Velario</w:t>
-      </w:r>
-      <w:proofErr w:type="spellEnd"/>
-      <w:r>
-        <w:rPr>
-          <w:rFonts w:ascii="Times New Roman" w:hAnsi="Times New Roman" w:cs="Times New Roman"/>
-          <w:b/>
-          <w:bCs/>
+      </w:pPr>
+      <w:r>
+        <w:rPr>
+          <w:rFonts w:ascii="Times New Roman" w:hAnsi="Times New Roman" w:cs="Times New Roman"/>
           <w:u w:val="single"/>
         </w:rPr>
-        <w:t xml:space="preserve"> Velardo</w:t>
-      </w:r>
-    </w:p>
-    <w:p>
-      <w:pPr>
-        <w:rPr>
-          <w:rFonts w:ascii="Times New Roman" w:hAnsi="Times New Roman" w:cs="Times New Roman"/>
-          <w:u w:val="single"/>
-        </w:rPr>
-      </w:pPr>
-      <w:r>
-        <w:rPr>
-          <w:rFonts w:ascii="Times New Roman" w:hAnsi="Times New Roman" w:cs="Times New Roman"/>
-          <w:u w:val="single"/>
-        </w:rPr>
-        <w:t>Video “Types of Audio Feature for Machine Learning”</w:t>
-      </w:r>
-    </w:p>
-    <w:p>
-      <w:pPr>
-        <w:rPr>
-          <w:rFonts w:ascii="Times New Roman" w:hAnsi="Times New Roman" w:cs="Times New Roman"/>
-        </w:rPr>
-      </w:pPr>
-      <w:r>
-        <w:rPr>
-          <w:rFonts w:ascii="Times New Roman" w:hAnsi="Times New Roman" w:cs="Times New Roman"/>
-        </w:rPr>
-        <w:t>(I took notes on the whole video, but the notes starting at signal domain are most likely the most relevant to us)</w:t>
-      </w:r>
-    </w:p>
-    <w:p>
-      <w:pPr>
-        <w:pStyle w:val="ListParagraph"/>
-        <w:numPr>
-          <w:ilvl w:val="0"/>
-          <w:numId w:val="20"/>
-        </w:numPr>
-        <w:rPr>
-          <w:rFonts w:ascii="Times New Roman" w:hAnsi="Times New Roman" w:cs="Times New Roman"/>
-        </w:rPr>
-      </w:pPr>
-      <w:r>
-        <w:rPr>
-          <w:rFonts w:ascii="Times New Roman" w:hAnsi="Times New Roman" w:cs="Times New Roman"/>
-        </w:rPr>
-        <w:t>Audio feature categories</w:t>
-      </w:r>
-    </w:p>
-    <w:p>
-      <w:pPr>
-        <w:pStyle w:val="ListParagraph"/>
-        <w:numPr>
-          <w:ilvl w:val="1"/>
-          <w:numId w:val="19"/>
-        </w:numPr>
-        <w:rPr>
-          <w:rFonts w:ascii="Times New Roman" w:hAnsi="Times New Roman" w:cs="Times New Roman"/>
-        </w:rPr>
-      </w:pPr>
-      <w:r>
-        <w:rPr>
-          <w:rFonts w:ascii="Times New Roman" w:hAnsi="Times New Roman" w:cs="Times New Roman"/>
-        </w:rPr>
-        <w:t>Level of abstraction</w:t>
-      </w:r>
-    </w:p>
-    <w:p>
-      <w:pPr>
-        <w:pStyle w:val="ListParagraph"/>
-        <w:numPr>
-          <w:ilvl w:val="2"/>
-          <w:numId w:val="19"/>
-        </w:numPr>
-        <w:rPr>
-          <w:rFonts w:ascii="Times New Roman" w:hAnsi="Times New Roman" w:cs="Times New Roman"/>
-        </w:rPr>
-      </w:pPr>
-      <w:r>
-        <w:rPr>
-          <w:rFonts w:ascii="Times New Roman" w:hAnsi="Times New Roman" w:cs="Times New Roman"/>
-        </w:rPr>
-        <w:t>Mainly covers music signal (more than general sound or audio)</w:t>
-      </w:r>
-    </w:p>
-    <w:p>
-      <w:pPr>
-        <w:pStyle w:val="ListParagraph"/>
-        <w:numPr>
-          <w:ilvl w:val="2"/>
-          <w:numId w:val="19"/>
-        </w:numPr>
-        <w:rPr>
-          <w:rFonts w:ascii="Times New Roman" w:hAnsi="Times New Roman" w:cs="Times New Roman"/>
-        </w:rPr>
-      </w:pPr>
-      <w:r>
-        <w:rPr>
-          <w:rFonts w:ascii="Times New Roman" w:hAnsi="Times New Roman" w:cs="Times New Roman"/>
-        </w:rPr>
-        <w:t>Lo</w:t>
-      </w:r>
-      <w:r>
-        <w:rPr>
-          <w:rFonts w:ascii="Times New Roman" w:hAnsi="Times New Roman" w:cs="Times New Roman"/>
-        </w:rPr>
-        <w:t>w-level</w:t>
-      </w:r>
-    </w:p>
-    <w:p>
-      <w:pPr>
-        <w:pStyle w:val="ListParagraph"/>
-        <w:numPr>
-          <w:ilvl w:val="3"/>
-          <w:numId w:val="19"/>
-        </w:numPr>
-        <w:rPr>
-          <w:rFonts w:ascii="Times New Roman" w:hAnsi="Times New Roman" w:cs="Times New Roman"/>
-        </w:rPr>
-      </w:pPr>
-      <w:r>
-        <w:rPr>
-          <w:rFonts w:ascii="Times New Roman" w:hAnsi="Times New Roman" w:cs="Times New Roman"/>
-        </w:rPr>
-        <w:t>Features th</w:t>
-      </w:r>
-      <w:r>
-        <w:rPr>
-          <w:rFonts w:ascii="Times New Roman" w:hAnsi="Times New Roman" w:cs="Times New Roman"/>
-        </w:rPr>
-        <w:t xml:space="preserve">at </w:t>
-      </w:r>
-      <w:r>
-        <w:rPr>
-          <w:rFonts w:ascii="Times New Roman" w:hAnsi="Times New Roman" w:cs="Times New Roman"/>
-        </w:rPr>
-        <w:t xml:space="preserve">make sense </w:t>
-      </w:r>
-      <w:r>
-        <w:rPr>
-          <w:rFonts w:ascii="Times New Roman" w:hAnsi="Times New Roman" w:cs="Times New Roman"/>
-        </w:rPr>
-        <w:t>t</w:t>
-      </w:r>
-      <w:r>
-        <w:rPr>
-          <w:rFonts w:ascii="Times New Roman" w:hAnsi="Times New Roman" w:cs="Times New Roman"/>
-        </w:rPr>
-        <w:t>o the machine (but not humans)</w:t>
-      </w:r>
-    </w:p>
-    <w:p>
-      <w:pPr>
-        <w:pStyle w:val="ListParagraph"/>
-        <w:numPr>
-          <w:ilvl w:val="3"/>
-          <w:numId w:val="19"/>
-        </w:numPr>
-        <w:rPr>
-          <w:rFonts w:ascii="Times New Roman" w:hAnsi="Times New Roman" w:cs="Times New Roman"/>
-        </w:rPr>
-      </w:pPr>
-      <w:r>
-        <w:rPr>
-          <w:rFonts w:ascii="Times New Roman" w:hAnsi="Times New Roman" w:cs="Times New Roman"/>
-        </w:rPr>
-        <w:t xml:space="preserve">Statistical features extracted directly from </w:t>
-      </w:r>
-      <w:proofErr w:type="gramStart"/>
-      <w:r>
-        <w:rPr>
-          <w:rFonts w:ascii="Times New Roman" w:hAnsi="Times New Roman" w:cs="Times New Roman"/>
-        </w:rPr>
-        <w:t>audio</w:t>
-      </w:r>
-      <w:proofErr w:type="gramEnd"/>
-    </w:p>
-    <w:p>
-      <w:pPr>
-        <w:pStyle w:val="ListParagraph"/>
-        <w:numPr>
-          <w:ilvl w:val="3"/>
-          <w:numId w:val="19"/>
-        </w:numPr>
-        <w:rPr>
-          <w:rFonts w:ascii="Times New Roman" w:hAnsi="Times New Roman" w:cs="Times New Roman"/>
-        </w:rPr>
-      </w:pPr>
-      <w:r>
-        <w:rPr>
-          <w:rFonts w:ascii="Times New Roman" w:hAnsi="Times New Roman" w:cs="Times New Roman"/>
-        </w:rPr>
-        <w:t>E.g. amplitude envelope, energy, spectral centroid, spectral flux, zero-crossing rate</w:t>
-      </w:r>
-    </w:p>
-    <w:p>
-      <w:pPr>
-        <w:pStyle w:val="ListParagraph"/>
-        <w:numPr>
-          <w:ilvl w:val="2"/>
-          <w:numId w:val="19"/>
-        </w:numPr>
-        <w:rPr>
-          <w:rFonts w:ascii="Times New Roman" w:hAnsi="Times New Roman" w:cs="Times New Roman"/>
-        </w:rPr>
-      </w:pPr>
-      <w:r>
-        <w:rPr>
-          <w:rFonts w:ascii="Times New Roman" w:hAnsi="Times New Roman" w:cs="Times New Roman"/>
-        </w:rPr>
-        <w:lastRenderedPageBreak/>
-        <w:t>Mid-level</w:t>
-      </w:r>
-    </w:p>
-    <w:p>
-      <w:pPr>
-        <w:pStyle w:val="ListParagraph"/>
-        <w:numPr>
-          <w:ilvl w:val="3"/>
-          <w:numId w:val="19"/>
-        </w:numPr>
-        <w:rPr>
-          <w:rFonts w:ascii="Times New Roman" w:hAnsi="Times New Roman" w:cs="Times New Roman"/>
-        </w:rPr>
-      </w:pPr>
-      <w:r>
-        <w:rPr>
-          <w:rFonts w:ascii="Times New Roman" w:hAnsi="Times New Roman" w:cs="Times New Roman"/>
-        </w:rPr>
-        <w:t xml:space="preserve">Starts to make sense to </w:t>
-      </w:r>
-      <w:proofErr w:type="gramStart"/>
-      <w:r>
-        <w:rPr>
-          <w:rFonts w:ascii="Times New Roman" w:hAnsi="Times New Roman" w:cs="Times New Roman"/>
-        </w:rPr>
-        <w:t>humans</w:t>
-      </w:r>
-      <w:proofErr w:type="gramEnd"/>
-    </w:p>
-    <w:p>
-      <w:pPr>
-        <w:pStyle w:val="ListParagraph"/>
-        <w:numPr>
-          <w:ilvl w:val="3"/>
-          <w:numId w:val="19"/>
-        </w:numPr>
-        <w:rPr>
-          <w:rFonts w:ascii="Times New Roman" w:hAnsi="Times New Roman" w:cs="Times New Roman"/>
-        </w:rPr>
-      </w:pPr>
-      <w:r>
-        <w:rPr>
-          <w:rFonts w:ascii="Times New Roman" w:hAnsi="Times New Roman" w:cs="Times New Roman"/>
-        </w:rPr>
-        <w:t>E.g. pitch and beat related descriptors (note onset aka when a note starts, fluctuation patterns, MFCCs)</w:t>
-      </w:r>
-    </w:p>
-    <w:p>
-      <w:pPr>
-        <w:pStyle w:val="ListParagraph"/>
-        <w:numPr>
-          <w:ilvl w:val="2"/>
-          <w:numId w:val="19"/>
-        </w:numPr>
-        <w:rPr>
-          <w:rFonts w:ascii="Times New Roman" w:hAnsi="Times New Roman" w:cs="Times New Roman"/>
-        </w:rPr>
-      </w:pPr>
-      <w:r>
-        <w:rPr>
-          <w:rFonts w:ascii="Times New Roman" w:hAnsi="Times New Roman" w:cs="Times New Roman"/>
-        </w:rPr>
-        <w:t>High-level</w:t>
-      </w:r>
-    </w:p>
-    <w:p>
-      <w:pPr>
-        <w:pStyle w:val="ListParagraph"/>
-        <w:numPr>
-          <w:ilvl w:val="3"/>
-          <w:numId w:val="19"/>
-        </w:numPr>
-        <w:rPr>
-          <w:rFonts w:ascii="Times New Roman" w:hAnsi="Times New Roman" w:cs="Times New Roman"/>
-        </w:rPr>
-      </w:pPr>
-      <w:r>
-        <w:rPr>
-          <w:rFonts w:ascii="Times New Roman" w:hAnsi="Times New Roman" w:cs="Times New Roman"/>
-        </w:rPr>
-        <w:t>Maps to musical concepts</w:t>
-      </w:r>
-    </w:p>
-    <w:p>
-      <w:pPr>
-        <w:pStyle w:val="ListParagraph"/>
-        <w:numPr>
-          <w:ilvl w:val="3"/>
-          <w:numId w:val="19"/>
-        </w:numPr>
-        <w:rPr>
-          <w:rFonts w:ascii="Times New Roman" w:hAnsi="Times New Roman" w:cs="Times New Roman"/>
-        </w:rPr>
-      </w:pPr>
-      <w:r>
-        <w:rPr>
-          <w:rFonts w:ascii="Times New Roman" w:hAnsi="Times New Roman" w:cs="Times New Roman"/>
-        </w:rPr>
-        <w:t xml:space="preserve">E.g. instrumentation, </w:t>
-      </w:r>
-      <w:proofErr w:type="gramStart"/>
-      <w:r>
-        <w:rPr>
-          <w:rFonts w:ascii="Times New Roman" w:hAnsi="Times New Roman" w:cs="Times New Roman"/>
-        </w:rPr>
-        <w:t>key,,</w:t>
-      </w:r>
-      <w:proofErr w:type="gramEnd"/>
-      <w:r>
-        <w:rPr>
-          <w:rFonts w:ascii="Times New Roman" w:hAnsi="Times New Roman" w:cs="Times New Roman"/>
-        </w:rPr>
-        <w:t xml:space="preserve"> melody, rhythm, etc.</w:t>
-      </w:r>
-    </w:p>
-    <w:p>
-      <w:pPr>
-        <w:pStyle w:val="ListParagraph"/>
-        <w:numPr>
-          <w:ilvl w:val="1"/>
-          <w:numId w:val="19"/>
-        </w:numPr>
-        <w:rPr>
-          <w:rFonts w:ascii="Times New Roman" w:hAnsi="Times New Roman" w:cs="Times New Roman"/>
-        </w:rPr>
-      </w:pPr>
-      <w:r>
-        <w:rPr>
-          <w:rFonts w:ascii="Times New Roman" w:hAnsi="Times New Roman" w:cs="Times New Roman"/>
-        </w:rPr>
-        <w:t>Temporal scop</w:t>
-      </w:r>
-      <w:r>
-        <w:rPr>
-          <w:rFonts w:ascii="Times New Roman" w:hAnsi="Times New Roman" w:cs="Times New Roman"/>
-        </w:rPr>
-        <w:t>e</w:t>
-      </w:r>
-    </w:p>
-    <w:p>
-      <w:pPr>
-        <w:pStyle w:val="ListParagraph"/>
-        <w:numPr>
-          <w:ilvl w:val="2"/>
-          <w:numId w:val="19"/>
-        </w:numPr>
-        <w:rPr>
-          <w:rFonts w:ascii="Times New Roman" w:hAnsi="Times New Roman" w:cs="Times New Roman"/>
-        </w:rPr>
-      </w:pPr>
-      <w:r>
-        <w:rPr>
-          <w:rFonts w:ascii="Times New Roman" w:hAnsi="Times New Roman" w:cs="Times New Roman"/>
-        </w:rPr>
-        <w:t>Applies to any sound (music or non-music)</w:t>
-      </w:r>
-    </w:p>
-    <w:p>
-      <w:pPr>
-        <w:pStyle w:val="ListParagraph"/>
-        <w:numPr>
-          <w:ilvl w:val="2"/>
-          <w:numId w:val="19"/>
-        </w:numPr>
-        <w:rPr>
-          <w:rFonts w:ascii="Times New Roman" w:hAnsi="Times New Roman" w:cs="Times New Roman"/>
-        </w:rPr>
-      </w:pPr>
-      <w:r>
-        <w:rPr>
-          <w:rFonts w:ascii="Times New Roman" w:hAnsi="Times New Roman" w:cs="Times New Roman"/>
-        </w:rPr>
-        <w:t>Instantaneous (about 20 milliseconds to 100 milliseconds)</w:t>
-      </w:r>
-    </w:p>
-    <w:p>
-      <w:pPr>
-        <w:pStyle w:val="ListParagraph"/>
-        <w:numPr>
-          <w:ilvl w:val="2"/>
-          <w:numId w:val="19"/>
-        </w:numPr>
-        <w:rPr>
-          <w:rFonts w:ascii="Times New Roman" w:hAnsi="Times New Roman" w:cs="Times New Roman"/>
-        </w:rPr>
-      </w:pPr>
-      <w:r>
-        <w:rPr>
-          <w:rFonts w:ascii="Times New Roman" w:hAnsi="Times New Roman" w:cs="Times New Roman"/>
-        </w:rPr>
-        <w:t>Segment-level (about 2 to 20 second</w:t>
-      </w:r>
-      <w:r>
-        <w:rPr>
-          <w:rFonts w:ascii="Times New Roman" w:hAnsi="Times New Roman" w:cs="Times New Roman"/>
-        </w:rPr>
-        <w:t xml:space="preserve">s); this could be info about a bar or musical </w:t>
-      </w:r>
-      <w:proofErr w:type="gramStart"/>
-      <w:r>
-        <w:rPr>
-          <w:rFonts w:ascii="Times New Roman" w:hAnsi="Times New Roman" w:cs="Times New Roman"/>
-        </w:rPr>
-        <w:t>phrase</w:t>
-      </w:r>
-      <w:proofErr w:type="gramEnd"/>
-    </w:p>
-    <w:p>
-      <w:pPr>
-        <w:pStyle w:val="ListParagraph"/>
-        <w:numPr>
-          <w:ilvl w:val="2"/>
-          <w:numId w:val="19"/>
-        </w:numPr>
-        <w:rPr>
-          <w:rFonts w:ascii="Times New Roman" w:hAnsi="Times New Roman" w:cs="Times New Roman"/>
-        </w:rPr>
-      </w:pPr>
-      <w:r>
-        <w:rPr>
-          <w:rFonts w:ascii="Times New Roman" w:hAnsi="Times New Roman" w:cs="Times New Roman"/>
-        </w:rPr>
-        <w:t>Global (descriptor for whole sound)</w:t>
-      </w:r>
-    </w:p>
-    <w:p>
-      <w:pPr>
-        <w:pStyle w:val="ListParagraph"/>
-        <w:numPr>
-          <w:ilvl w:val="1"/>
-          <w:numId w:val="19"/>
-        </w:numPr>
-        <w:rPr>
-          <w:rFonts w:ascii="Times New Roman" w:hAnsi="Times New Roman" w:cs="Times New Roman"/>
-        </w:rPr>
-      </w:pPr>
-      <w:r>
-        <w:rPr>
-          <w:rFonts w:ascii="Times New Roman" w:hAnsi="Times New Roman" w:cs="Times New Roman"/>
-        </w:rPr>
-        <w:t>Music aspect</w:t>
-      </w:r>
-    </w:p>
-    <w:p>
-      <w:pPr>
-        <w:pStyle w:val="ListParagraph"/>
-        <w:numPr>
-          <w:ilvl w:val="2"/>
-          <w:numId w:val="19"/>
-        </w:numPr>
-        <w:rPr>
-          <w:rFonts w:ascii="Times New Roman" w:hAnsi="Times New Roman" w:cs="Times New Roman"/>
-        </w:rPr>
-      </w:pPr>
-      <w:r>
-        <w:rPr>
-          <w:rFonts w:ascii="Times New Roman" w:hAnsi="Times New Roman" w:cs="Times New Roman"/>
-        </w:rPr>
-        <w:t>Beat, timbre, pitch, etc.</w:t>
-      </w:r>
-    </w:p>
-    <w:p>
-      <w:pPr>
-        <w:pStyle w:val="ListParagraph"/>
-        <w:numPr>
-          <w:ilvl w:val="2"/>
-          <w:numId w:val="19"/>
-        </w:numPr>
-        <w:rPr>
-          <w:rFonts w:ascii="Times New Roman" w:hAnsi="Times New Roman" w:cs="Times New Roman"/>
-        </w:rPr>
-      </w:pPr>
-      <w:r>
-        <w:rPr>
-          <w:rFonts w:ascii="Times New Roman" w:hAnsi="Times New Roman" w:cs="Times New Roman"/>
-        </w:rPr>
-        <w:t>Can classify audio features based on the music aspect they give us a glimpse onto</w:t>
-      </w:r>
-    </w:p>
-    <w:p>
-      <w:pPr>
-        <w:pStyle w:val="ListParagraph"/>
-        <w:numPr>
-          <w:ilvl w:val="2"/>
-          <w:numId w:val="19"/>
-        </w:numPr>
-        <w:rPr>
-          <w:rFonts w:ascii="Times New Roman" w:hAnsi="Times New Roman" w:cs="Times New Roman"/>
-        </w:rPr>
-      </w:pPr>
-      <w:r>
-        <w:rPr>
-          <w:rFonts w:ascii="Times New Roman" w:hAnsi="Times New Roman" w:cs="Times New Roman"/>
-        </w:rPr>
-        <w:t>Categorization strategy for music</w:t>
-      </w:r>
-    </w:p>
-    <w:p>
-      <w:pPr>
-        <w:pStyle w:val="ListParagraph"/>
-        <w:numPr>
-          <w:ilvl w:val="1"/>
-          <w:numId w:val="19"/>
-        </w:numPr>
-        <w:rPr>
-          <w:rFonts w:ascii="Times New Roman" w:hAnsi="Times New Roman" w:cs="Times New Roman"/>
-        </w:rPr>
-      </w:pPr>
-      <w:r>
-        <w:rPr>
-          <w:rFonts w:ascii="Times New Roman" w:hAnsi="Times New Roman" w:cs="Times New Roman"/>
-        </w:rPr>
-        <w:t>Signal domai</w:t>
-      </w:r>
-      <w:r>
-        <w:rPr>
-          <w:rFonts w:ascii="Times New Roman" w:hAnsi="Times New Roman" w:cs="Times New Roman"/>
-        </w:rPr>
-        <w:t>n we’re in</w:t>
-      </w:r>
-    </w:p>
-    <w:p>
-      <w:pPr>
-        <w:pStyle w:val="ListParagraph"/>
-        <w:numPr>
-          <w:ilvl w:val="2"/>
-          <w:numId w:val="19"/>
-        </w:numPr>
-        <w:rPr>
-          <w:rFonts w:ascii="Times New Roman" w:hAnsi="Times New Roman" w:cs="Times New Roman"/>
-        </w:rPr>
-      </w:pPr>
-      <w:r>
-        <w:rPr>
-          <w:rFonts w:ascii="Times New Roman" w:hAnsi="Times New Roman" w:cs="Times New Roman"/>
-        </w:rPr>
-        <w:t xml:space="preserve">Certain audio features are in the </w:t>
-      </w:r>
-      <w:r>
-        <w:rPr>
-          <w:rFonts w:ascii="Times New Roman" w:hAnsi="Times New Roman" w:cs="Times New Roman"/>
-          <w:b/>
-          <w:bCs/>
-        </w:rPr>
-        <w:t>time domain</w:t>
-      </w:r>
-      <w:r>
-        <w:rPr>
-          <w:rFonts w:ascii="Times New Roman" w:hAnsi="Times New Roman" w:cs="Times New Roman"/>
-        </w:rPr>
-        <w:t xml:space="preserve"> (extracted from a waveform)</w:t>
-      </w:r>
-    </w:p>
-    <w:p>
-      <w:pPr>
-        <w:pStyle w:val="ListParagraph"/>
-        <w:numPr>
-          <w:ilvl w:val="3"/>
-          <w:numId w:val="19"/>
-        </w:numPr>
-        <w:rPr>
-          <w:rFonts w:ascii="Times New Roman" w:hAnsi="Times New Roman" w:cs="Times New Roman"/>
-        </w:rPr>
-      </w:pPr>
-      <w:r>
-        <w:rPr>
-          <w:rFonts w:ascii="Times New Roman" w:hAnsi="Times New Roman" w:cs="Times New Roman"/>
-        </w:rPr>
-        <w:t>Amplitude envelope</w:t>
-      </w:r>
-    </w:p>
-    <w:p>
-      <w:pPr>
-        <w:pStyle w:val="ListParagraph"/>
-        <w:numPr>
-          <w:ilvl w:val="3"/>
-          <w:numId w:val="19"/>
-        </w:numPr>
-        <w:rPr>
-          <w:rFonts w:ascii="Times New Roman" w:hAnsi="Times New Roman" w:cs="Times New Roman"/>
-        </w:rPr>
-      </w:pPr>
-      <w:r>
-        <w:rPr>
-          <w:rFonts w:ascii="Times New Roman" w:hAnsi="Times New Roman" w:cs="Times New Roman"/>
-        </w:rPr>
-        <w:t>Root-mean square ene</w:t>
-      </w:r>
-      <w:r>
-        <w:rPr>
-          <w:rFonts w:ascii="Times New Roman" w:hAnsi="Times New Roman" w:cs="Times New Roman"/>
-        </w:rPr>
-        <w:t>rgy</w:t>
-      </w:r>
-    </w:p>
-    <w:p>
-      <w:pPr>
-        <w:pStyle w:val="ListParagraph"/>
-        <w:numPr>
-          <w:ilvl w:val="3"/>
-          <w:numId w:val="19"/>
-        </w:numPr>
-        <w:rPr>
-          <w:rFonts w:ascii="Times New Roman" w:hAnsi="Times New Roman" w:cs="Times New Roman"/>
-        </w:rPr>
-      </w:pPr>
-      <w:r>
-        <w:rPr>
-          <w:rFonts w:ascii="Times New Roman" w:hAnsi="Times New Roman" w:cs="Times New Roman"/>
-        </w:rPr>
-        <w:t>Zero crossing rate</w:t>
-      </w:r>
-    </w:p>
-    <w:p>
-      <w:pPr>
-        <w:pStyle w:val="ListParagraph"/>
-        <w:numPr>
-          <w:ilvl w:val="2"/>
-          <w:numId w:val="19"/>
-        </w:numPr>
-        <w:rPr>
-          <w:rFonts w:ascii="Times New Roman" w:hAnsi="Times New Roman" w:cs="Times New Roman"/>
-        </w:rPr>
-      </w:pPr>
-      <w:r>
-        <w:rPr>
-          <w:rFonts w:ascii="Times New Roman" w:hAnsi="Times New Roman" w:cs="Times New Roman"/>
-        </w:rPr>
-        <w:t>Waveform</w:t>
-      </w:r>
-    </w:p>
-    <w:p>
-      <w:pPr>
-        <w:pStyle w:val="ListParagraph"/>
-        <w:numPr>
-          <w:ilvl w:val="3"/>
-          <w:numId w:val="19"/>
-        </w:numPr>
-        <w:rPr>
-          <w:rFonts w:ascii="Times New Roman" w:hAnsi="Times New Roman" w:cs="Times New Roman"/>
-        </w:rPr>
-      </w:pPr>
-      <w:r>
-        <w:rPr>
-          <w:rFonts w:ascii="Times New Roman" w:hAnsi="Times New Roman" w:cs="Times New Roman"/>
-        </w:rPr>
-        <w:t xml:space="preserve">X-axis is </w:t>
-      </w:r>
-      <w:proofErr w:type="gramStart"/>
-      <w:r>
-        <w:rPr>
-          <w:rFonts w:ascii="Times New Roman" w:hAnsi="Times New Roman" w:cs="Times New Roman"/>
-        </w:rPr>
-        <w:t>time</w:t>
-      </w:r>
-      <w:proofErr w:type="gramEnd"/>
-    </w:p>
-    <w:p>
-      <w:pPr>
-        <w:pStyle w:val="ListParagraph"/>
-        <w:numPr>
-          <w:ilvl w:val="3"/>
-          <w:numId w:val="19"/>
-        </w:numPr>
-        <w:rPr>
-          <w:rFonts w:ascii="Times New Roman" w:hAnsi="Times New Roman" w:cs="Times New Roman"/>
-        </w:rPr>
-      </w:pPr>
-      <w:r>
-        <w:rPr>
-          <w:rFonts w:ascii="Times New Roman" w:hAnsi="Times New Roman" w:cs="Times New Roman"/>
-        </w:rPr>
-        <w:t xml:space="preserve">Y-axis is </w:t>
-      </w:r>
-      <w:proofErr w:type="gramStart"/>
-      <w:r>
-        <w:rPr>
-          <w:rFonts w:ascii="Times New Roman" w:hAnsi="Times New Roman" w:cs="Times New Roman"/>
-        </w:rPr>
-        <w:t>amplitude</w:t>
-      </w:r>
-      <w:proofErr w:type="gramEnd"/>
-    </w:p>
-    <w:p>
-      <w:pPr>
-        <w:pStyle w:val="ListParagraph"/>
-        <w:numPr>
-          <w:ilvl w:val="2"/>
-          <w:numId w:val="19"/>
-        </w:numPr>
-        <w:rPr>
-          <w:rFonts w:ascii="Times New Roman" w:hAnsi="Times New Roman" w:cs="Times New Roman"/>
-        </w:rPr>
-      </w:pPr>
-      <w:r>
-        <w:rPr>
-          <w:rFonts w:ascii="Times New Roman" w:hAnsi="Times New Roman" w:cs="Times New Roman"/>
-        </w:rPr>
-        <w:t xml:space="preserve">We can look at all </w:t>
-      </w:r>
-      <w:r>
-        <w:rPr>
-          <w:rFonts w:ascii="Times New Roman" w:hAnsi="Times New Roman" w:cs="Times New Roman"/>
-        </w:rPr>
-        <w:t>of</w:t>
-      </w:r>
-      <w:r>
-        <w:rPr>
-          <w:rFonts w:ascii="Times New Roman" w:hAnsi="Times New Roman" w:cs="Times New Roman"/>
-        </w:rPr>
-        <w:t xml:space="preserve"> the events in the </w:t>
-      </w:r>
-      <w:proofErr w:type="gramStart"/>
-      <w:r>
-        <w:rPr>
-          <w:rFonts w:ascii="Times New Roman" w:hAnsi="Times New Roman" w:cs="Times New Roman"/>
-        </w:rPr>
-        <w:t>sound</w:t>
-      </w:r>
-      <w:proofErr w:type="gramEnd"/>
-    </w:p>
-    <w:p>
-      <w:pPr>
-        <w:ind w:left="720"/>
-        <w:rPr>
-          <w:rFonts w:ascii="Times New Roman" w:hAnsi="Times New Roman" w:cs="Times New Roman"/>
-        </w:rPr>
-      </w:pPr>
-    </w:p>
-    <w:p>
-      <w:pPr>
-        <w:pStyle w:val="ListParagraph"/>
-        <w:numPr>
-          <w:ilvl w:val="1"/>
-          <w:numId w:val="19"/>
-        </w:numPr>
-        <w:rPr>
-          <w:rFonts w:ascii="Times New Roman" w:hAnsi="Times New Roman" w:cs="Times New Roman"/>
-        </w:rPr>
-      </w:pPr>
-      <w:r>
-        <w:rPr>
-          <w:rFonts w:ascii="Times New Roman" w:hAnsi="Times New Roman" w:cs="Times New Roman"/>
-        </w:rPr>
-        <w:t>ML approach</w:t>
-      </w:r>
-    </w:p>
-    <w:p>
-      <w:pPr>
-        <w:jc w:val="center"/>
-        <w:rPr>
-          <w:rFonts w:ascii="Times New Roman" w:hAnsi="Times New Roman" w:cs="Times New Roman"/>
-          <w:u w:val="single"/>
-        </w:rPr>
-      </w:pPr>
-      <w:r>
-        <w:rPr>
-          <w:rFonts w:ascii="Times New Roman" w:hAnsi="Times New Roman" w:cs="Times New Roman"/>
-          <w:u w:val="single"/>
-        </w:rPr>
         <w:t>Works Cited</w:t>
       </w:r>
     </w:p>
@@ -3403,7 +2574,7 @@
         </w:rPr>
         <w:t xml:space="preserve">[1] </w:t>
       </w:r>
-      <w:hyperlink r:id="rId9" w:history="1">
+      <w:hyperlink r:id="rId11" w:history="1">
         <w:r>
           <w:rPr>
             <w:rStyle w:val="Hyperlink"/>
@@ -3437,7 +2608,7 @@
         </w:rPr>
         <w:t xml:space="preserve"> </w:t>
       </w:r>
-      <w:hyperlink r:id="rId10" w:history="1">
+      <w:hyperlink r:id="rId12" w:history="1">
         <w:r>
           <w:rPr>
             <w:rStyle w:val="Hyperlink"/>
@@ -3463,29 +2634,13 @@
         </w:rPr>
         <w:t xml:space="preserve">[3] </w:t>
       </w:r>
-      <w:hyperlink r:id="rId11" w:history="1">
+      <w:hyperlink r:id="rId13" w:history="1">
         <w:r>
           <w:rPr>
             <w:rStyle w:val="Hyperlink"/>
             <w:rFonts w:ascii="Times New Roman" w:hAnsi="Times New Roman" w:cs="Times New Roman"/>
           </w:rPr>
-          <w:t xml:space="preserve">How To Generate MFCC From Audio. — ML For Lazy 2021 | by M </w:t>
-        </w:r>
-        <w:proofErr w:type="spellStart"/>
-        <w:r>
-          <w:rPr>
-            <w:rStyle w:val="Hyperlink"/>
-            <w:rFonts w:ascii="Times New Roman" w:hAnsi="Times New Roman" w:cs="Times New Roman"/>
-          </w:rPr>
-          <w:t>Shehzen</w:t>
-        </w:r>
-        <w:proofErr w:type="spellEnd"/>
-        <w:r>
-          <w:rPr>
-            <w:rStyle w:val="Hyperlink"/>
-            <w:rFonts w:ascii="Times New Roman" w:hAnsi="Times New Roman" w:cs="Times New Roman"/>
-          </w:rPr>
-          <w:t xml:space="preserve"> | Analytics Vidhya | Medium</w:t>
+          <w:t>How To Generate MFCC From Audio. — ML For Lazy 2021 | by M Shehzen | Analytics Vidhya | Medium</w:t>
         </w:r>
       </w:hyperlink>
     </w:p>
@@ -3511,7 +2666,7 @@
         </w:rPr>
         <w:t xml:space="preserve"> </w:t>
       </w:r>
-      <w:hyperlink r:id="rId12" w:history="1">
+      <w:hyperlink r:id="rId14" w:history="1">
         <w:r>
           <w:rPr>
             <w:rStyle w:val="Hyperlink"/>
@@ -3522,10 +2677,9 @@
     </w:p>
     <w:p>
       <w:r>
-        <w:lastRenderedPageBreak/>
         <w:t xml:space="preserve">[5] </w:t>
       </w:r>
-      <w:hyperlink r:id="rId13" w:history="1">
+      <w:hyperlink r:id="rId15" w:history="1">
         <w:r>
           <w:rPr>
             <w:rStyle w:val="Hyperlink"/>
@@ -3536,6 +2690,7 @@
     </w:p>
     <w:p>
       <w:r>
+        <w:lastRenderedPageBreak/>
         <w:t>[</w:t>
       </w:r>
       <w:r>
@@ -3544,16 +2699,34 @@
       <w:r>
         <w:t xml:space="preserve">] </w:t>
       </w:r>
-      <w:hyperlink r:id="rId14" w:history="1">
-        <w:r>
-          <w:rPr>
-            <w:rStyle w:val="Hyperlink"/>
-          </w:rPr>
-          <w:t>Understanding Time Domain Audio Features (youtube.com)</w:t>
-        </w:r>
-      </w:hyperlink>
-    </w:p>
-    <w:p>
+      <w:r>
+        <w:fldChar w:fldCharType="begin"/>
+      </w:r>
+      <w:r>
+        <w:instrText>HYPERLINK "https://www.youtube.com/watch?v=SRrQ_v-OOSg"</w:instrText>
+      </w:r>
+      <w:r>
+        <w:fldChar w:fldCharType="separate"/>
+      </w:r>
+      <w:r>
+        <w:rPr>
+          <w:rStyle w:val="Hyperlink"/>
+        </w:rPr>
+        <w:t>Understanding Time Domain Audio Features (youtube.com)</w:t>
+      </w:r>
+      <w:r>
+        <w:rPr>
+          <w:rStyle w:val="Hyperlink"/>
+        </w:rPr>
+        <w:fldChar w:fldCharType="end"/>
+      </w:r>
+    </w:p>
+    <w:p>
+      <w:pPr>
+        <w:rPr>
+          <w:rStyle w:val="Hyperlink"/>
+        </w:rPr>
+      </w:pPr>
       <w:r>
         <w:rPr>
           <w:rFonts w:ascii="Times New Roman" w:hAnsi="Times New Roman" w:cs="Times New Roman"/>
@@ -3579,12 +2752,50 @@
         </w:rPr>
         <w:t xml:space="preserve"> </w:t>
       </w:r>
-      <w:hyperlink r:id="rId15" w:history="1">
+      <w:hyperlink r:id="rId16" w:history="1">
         <w:r>
           <w:rPr>
             <w:rStyle w:val="Hyperlink"/>
           </w:rPr>
           <w:t>Formant - Wikipedia</w:t>
+        </w:r>
+      </w:hyperlink>
+    </w:p>
+    <w:p>
+      <w:r>
+        <w:rPr>
+          <w:rStyle w:val="Hyperlink"/>
+          <w:color w:val="auto"/>
+          <w:u w:val="none"/>
+        </w:rPr>
+        <w:t>[8]</w:t>
+      </w:r>
+      <w:r>
+        <w:rPr>
+          <w:rStyle w:val="Hyperlink"/>
+          <w:color w:val="auto"/>
+        </w:rPr>
+        <w:t xml:space="preserve"> </w:t>
+      </w:r>
+      <w:hyperlink r:id="rId17" w:history="1">
+        <w:r>
+          <w:rPr>
+            <w:rStyle w:val="Hyperlink"/>
+          </w:rPr>
+          <w:t>zcr (musicinformationretrieval.com)</w:t>
+        </w:r>
+      </w:hyperlink>
+    </w:p>
+    <w:p>
+      <w:r>
+        <w:t xml:space="preserve">[9] </w:t>
+      </w:r>
+      <w:hyperlink r:id="rId18" w:history="1">
+        <w:r>
+          <w:rPr>
+            <w:rStyle w:val="Hyperlink"/>
+          </w:rPr>
+          <w:t>librosa.feature.zero_crossing_rate — librosa 0.10.1 documentation</w:t>
         </w:r>
       </w:hyperlink>
     </w:p>
@@ -3724,6 +2935,119 @@
     </w:lvl>
   </w:abstractNum>
   <w:abstractNum w:abstractNumId="1" w15:restartNumberingAfterBreak="0">
+    <w:nsid w:val="043C18CE"/>
+    <w:multiLevelType w:val="hybridMultilevel"/>
+    <w:tmpl w:val="BB2AE372"/>
+    <w:lvl w:ilvl="0" w:tplc="04090001">
+      <w:start w:val="1"/>
+      <w:numFmt w:val="bullet"/>
+      <w:lvlText w:val=""/>
+      <w:lvlJc w:val="left"/>
+      <w:pPr>
+        <w:ind w:left="720" w:hanging="360"/>
+      </w:pPr>
+      <w:rPr>
+        <w:rFonts w:ascii="Symbol" w:hAnsi="Symbol" w:hint="default"/>
+      </w:rPr>
+    </w:lvl>
+    <w:lvl w:ilvl="1" w:tplc="04090003" w:tentative="1">
+      <w:start w:val="1"/>
+      <w:numFmt w:val="bullet"/>
+      <w:lvlText w:val="o"/>
+      <w:lvlJc w:val="left"/>
+      <w:pPr>
+        <w:ind w:left="1440" w:hanging="360"/>
+      </w:pPr>
+      <w:rPr>
+        <w:rFonts w:ascii="Courier New" w:hAnsi="Courier New" w:cs="Courier New" w:hint="default"/>
+      </w:rPr>
+    </w:lvl>
+    <w:lvl w:ilvl="2" w:tplc="04090005" w:tentative="1">
+      <w:start w:val="1"/>
+      <w:numFmt w:val="bullet"/>
+      <w:lvlText w:val=""/>
+      <w:lvlJc w:val="left"/>
+      <w:pPr>
+        <w:ind w:left="2160" w:hanging="360"/>
+      </w:pPr>
+      <w:rPr>
+        <w:rFonts w:ascii="Wingdings" w:hAnsi="Wingdings" w:hint="default"/>
+      </w:rPr>
+    </w:lvl>
+    <w:lvl w:ilvl="3" w:tplc="04090001" w:tentative="1">
+      <w:start w:val="1"/>
+      <w:numFmt w:val="bullet"/>
+      <w:lvlText w:val=""/>
+      <w:lvlJc w:val="left"/>
+      <w:pPr>
+        <w:ind w:left="2880" w:hanging="360"/>
+      </w:pPr>
+      <w:rPr>
+        <w:rFonts w:ascii="Symbol" w:hAnsi="Symbol" w:hint="default"/>
+      </w:rPr>
+    </w:lvl>
+    <w:lvl w:ilvl="4" w:tplc="04090003" w:tentative="1">
+      <w:start w:val="1"/>
+      <w:numFmt w:val="bullet"/>
+      <w:lvlText w:val="o"/>
+      <w:lvlJc w:val="left"/>
+      <w:pPr>
+        <w:ind w:left="3600" w:hanging="360"/>
+      </w:pPr>
+      <w:rPr>
+        <w:rFonts w:ascii="Courier New" w:hAnsi="Courier New" w:cs="Courier New" w:hint="default"/>
+      </w:rPr>
+    </w:lvl>
+    <w:lvl w:ilvl="5" w:tplc="04090005" w:tentative="1">
+      <w:start w:val="1"/>
+      <w:numFmt w:val="bullet"/>
+      <w:lvlText w:val=""/>
+      <w:lvlJc w:val="left"/>
+      <w:pPr>
+        <w:ind w:left="4320" w:hanging="360"/>
+      </w:pPr>
+      <w:rPr>
+        <w:rFonts w:ascii="Wingdings" w:hAnsi="Wingdings" w:hint="default"/>
+      </w:rPr>
+    </w:lvl>
+    <w:lvl w:ilvl="6" w:tplc="04090001" w:tentative="1">
+      <w:start w:val="1"/>
+      <w:numFmt w:val="bullet"/>
+      <w:lvlText w:val=""/>
+      <w:lvlJc w:val="left"/>
+      <w:pPr>
+        <w:ind w:left="5040" w:hanging="360"/>
+      </w:pPr>
+      <w:rPr>
+        <w:rFonts w:ascii="Symbol" w:hAnsi="Symbol" w:hint="default"/>
+      </w:rPr>
+    </w:lvl>
+    <w:lvl w:ilvl="7" w:tplc="04090003" w:tentative="1">
+      <w:start w:val="1"/>
+      <w:numFmt w:val="bullet"/>
+      <w:lvlText w:val="o"/>
+      <w:lvlJc w:val="left"/>
+      <w:pPr>
+        <w:ind w:left="5760" w:hanging="360"/>
+      </w:pPr>
+      <w:rPr>
+        <w:rFonts w:ascii="Courier New" w:hAnsi="Courier New" w:cs="Courier New" w:hint="default"/>
+      </w:rPr>
+    </w:lvl>
+    <w:lvl w:ilvl="8" w:tplc="04090005" w:tentative="1">
+      <w:start w:val="1"/>
+      <w:numFmt w:val="bullet"/>
+      <w:lvlText w:val=""/>
+      <w:lvlJc w:val="left"/>
+      <w:pPr>
+        <w:ind w:left="6480" w:hanging="360"/>
+      </w:pPr>
+      <w:rPr>
+        <w:rFonts w:ascii="Wingdings" w:hAnsi="Wingdings" w:hint="default"/>
+      </w:rPr>
+    </w:lvl>
+  </w:abstractNum>
+  <w:abstractNum w:abstractNumId="2" w15:restartNumberingAfterBreak="0">
     <w:nsid w:val="078C434E"/>
     <w:multiLevelType w:val="hybridMultilevel"/>
     <w:tmpl w:val="A76EC6E8"/>
@@ -3836,7 +3160,7 @@
       </w:rPr>
     </w:lvl>
   </w:abstractNum>
-  <w:abstractNum w:abstractNumId="2" w15:restartNumberingAfterBreak="0">
+  <w:abstractNum w:abstractNumId="3" w15:restartNumberingAfterBreak="0">
     <w:nsid w:val="0BB55187"/>
     <w:multiLevelType w:val="hybridMultilevel"/>
     <w:tmpl w:val="E2103872"/>
@@ -3949,7 +3273,7 @@
       </w:rPr>
     </w:lvl>
   </w:abstractNum>
-  <w:abstractNum w:abstractNumId="3" w15:restartNumberingAfterBreak="0">
+  <w:abstractNum w:abstractNumId="4" w15:restartNumberingAfterBreak="0">
     <w:nsid w:val="0BBA01D2"/>
     <w:multiLevelType w:val="hybridMultilevel"/>
     <w:tmpl w:val="1D7464DE"/>
@@ -4062,7 +3386,7 @@
       </w:rPr>
     </w:lvl>
   </w:abstractNum>
-  <w:abstractNum w:abstractNumId="4" w15:restartNumberingAfterBreak="0">
+  <w:abstractNum w:abstractNumId="5" w15:restartNumberingAfterBreak="0">
     <w:nsid w:val="16C66618"/>
     <w:multiLevelType w:val="hybridMultilevel"/>
     <w:tmpl w:val="B8368DCA"/>
@@ -4175,7 +3499,7 @@
       </w:rPr>
     </w:lvl>
   </w:abstractNum>
-  <w:abstractNum w:abstractNumId="5" w15:restartNumberingAfterBreak="0">
+  <w:abstractNum w:abstractNumId="6" w15:restartNumberingAfterBreak="0">
     <w:nsid w:val="18FB14EF"/>
     <w:multiLevelType w:val="hybridMultilevel"/>
     <w:tmpl w:val="877402A6"/>
@@ -4288,7 +3612,7 @@
       </w:rPr>
     </w:lvl>
   </w:abstractNum>
-  <w:abstractNum w:abstractNumId="6" w15:restartNumberingAfterBreak="0">
+  <w:abstractNum w:abstractNumId="7" w15:restartNumberingAfterBreak="0">
     <w:nsid w:val="1D4A4F80"/>
     <w:multiLevelType w:val="hybridMultilevel"/>
     <w:tmpl w:val="28D026FA"/>
@@ -4401,7 +3725,7 @@
       </w:rPr>
     </w:lvl>
   </w:abstractNum>
-  <w:abstractNum w:abstractNumId="7" w15:restartNumberingAfterBreak="0">
+  <w:abstractNum w:abstractNumId="8" w15:restartNumberingAfterBreak="0">
     <w:nsid w:val="215F6E9F"/>
     <w:multiLevelType w:val="hybridMultilevel"/>
     <w:tmpl w:val="50FC3F96"/>
@@ -4514,7 +3838,7 @@
       </w:rPr>
     </w:lvl>
   </w:abstractNum>
-  <w:abstractNum w:abstractNumId="8" w15:restartNumberingAfterBreak="0">
+  <w:abstractNum w:abstractNumId="9" w15:restartNumberingAfterBreak="0">
     <w:nsid w:val="2DBF40A8"/>
     <w:multiLevelType w:val="hybridMultilevel"/>
     <w:tmpl w:val="701EA850"/>
@@ -4627,7 +3951,7 @@
       </w:rPr>
     </w:lvl>
   </w:abstractNum>
-  <w:abstractNum w:abstractNumId="9" w15:restartNumberingAfterBreak="0">
+  <w:abstractNum w:abstractNumId="10" w15:restartNumberingAfterBreak="0">
     <w:nsid w:val="369127FC"/>
     <w:multiLevelType w:val="hybridMultilevel"/>
     <w:tmpl w:val="42262FF0"/>
@@ -4740,7 +4064,7 @@
       </w:rPr>
     </w:lvl>
   </w:abstractNum>
-  <w:abstractNum w:abstractNumId="10" w15:restartNumberingAfterBreak="0">
+  <w:abstractNum w:abstractNumId="11" w15:restartNumberingAfterBreak="0">
     <w:nsid w:val="3D3E29D8"/>
     <w:multiLevelType w:val="hybridMultilevel"/>
     <w:tmpl w:val="1EBC8AE4"/>
@@ -4853,10 +4177,10 @@
       </w:rPr>
     </w:lvl>
   </w:abstractNum>
-  <w:abstractNum w:abstractNumId="11" w15:restartNumberingAfterBreak="0">
+  <w:abstractNum w:abstractNumId="12" w15:restartNumberingAfterBreak="0">
     <w:nsid w:val="419B27A7"/>
     <w:multiLevelType w:val="hybridMultilevel"/>
-    <w:tmpl w:val="CDEA10E8"/>
+    <w:tmpl w:val="A0FEADF4"/>
     <w:lvl w:ilvl="0" w:tplc="04090001">
       <w:start w:val="1"/>
       <w:numFmt w:val="bullet"/>
@@ -4966,7 +4290,120 @@
       </w:rPr>
     </w:lvl>
   </w:abstractNum>
-  <w:abstractNum w:abstractNumId="12" w15:restartNumberingAfterBreak="0">
+  <w:abstractNum w:abstractNumId="13" w15:restartNumberingAfterBreak="0">
+    <w:nsid w:val="46B016CA"/>
+    <w:multiLevelType w:val="hybridMultilevel"/>
+    <w:tmpl w:val="EB607FE0"/>
+    <w:lvl w:ilvl="0" w:tplc="04090001">
+      <w:start w:val="1"/>
+      <w:numFmt w:val="bullet"/>
+      <w:lvlText w:val=""/>
+      <w:lvlJc w:val="left"/>
+      <w:pPr>
+        <w:ind w:left="720" w:hanging="360"/>
+      </w:pPr>
+      <w:rPr>
+        <w:rFonts w:ascii="Symbol" w:hAnsi="Symbol" w:hint="default"/>
+      </w:rPr>
+    </w:lvl>
+    <w:lvl w:ilvl="1" w:tplc="04090003">
+      <w:start w:val="1"/>
+      <w:numFmt w:val="bullet"/>
+      <w:lvlText w:val="o"/>
+      <w:lvlJc w:val="left"/>
+      <w:pPr>
+        <w:ind w:left="1440" w:hanging="360"/>
+      </w:pPr>
+      <w:rPr>
+        <w:rFonts w:ascii="Courier New" w:hAnsi="Courier New" w:cs="Courier New" w:hint="default"/>
+      </w:rPr>
+    </w:lvl>
+    <w:lvl w:ilvl="2" w:tplc="04090005" w:tentative="1">
+      <w:start w:val="1"/>
+      <w:numFmt w:val="bullet"/>
+      <w:lvlText w:val=""/>
+      <w:lvlJc w:val="left"/>
+      <w:pPr>
+        <w:ind w:left="2160" w:hanging="360"/>
+      </w:pPr>
+      <w:rPr>
+        <w:rFonts w:ascii="Wingdings" w:hAnsi="Wingdings" w:hint="default"/>
+      </w:rPr>
+    </w:lvl>
+    <w:lvl w:ilvl="3" w:tplc="04090001" w:tentative="1">
+      <w:start w:val="1"/>
+      <w:numFmt w:val="bullet"/>
+      <w:lvlText w:val=""/>
+      <w:lvlJc w:val="left"/>
+      <w:pPr>
+        <w:ind w:left="2880" w:hanging="360"/>
+      </w:pPr>
+      <w:rPr>
+        <w:rFonts w:ascii="Symbol" w:hAnsi="Symbol" w:hint="default"/>
+      </w:rPr>
+    </w:lvl>
+    <w:lvl w:ilvl="4" w:tplc="04090003" w:tentative="1">
+      <w:start w:val="1"/>
+      <w:numFmt w:val="bullet"/>
+      <w:lvlText w:val="o"/>
+      <w:lvlJc w:val="left"/>
+      <w:pPr>
+        <w:ind w:left="3600" w:hanging="360"/>
+      </w:pPr>
+      <w:rPr>
+        <w:rFonts w:ascii="Courier New" w:hAnsi="Courier New" w:cs="Courier New" w:hint="default"/>
+      </w:rPr>
+    </w:lvl>
+    <w:lvl w:ilvl="5" w:tplc="04090005" w:tentative="1">
+      <w:start w:val="1"/>
+      <w:numFmt w:val="bullet"/>
+      <w:lvlText w:val=""/>
+      <w:lvlJc w:val="left"/>
+      <w:pPr>
+        <w:ind w:left="4320" w:hanging="360"/>
+      </w:pPr>
+      <w:rPr>
+        <w:rFonts w:ascii="Wingdings" w:hAnsi="Wingdings" w:hint="default"/>
+      </w:rPr>
+    </w:lvl>
+    <w:lvl w:ilvl="6" w:tplc="04090001" w:tentative="1">
+      <w:start w:val="1"/>
+      <w:numFmt w:val="bullet"/>
+      <w:lvlText w:val=""/>
+      <w:lvlJc w:val="left"/>
+      <w:pPr>
+        <w:ind w:left="5040" w:hanging="360"/>
+      </w:pPr>
+      <w:rPr>
+        <w:rFonts w:ascii="Symbol" w:hAnsi="Symbol" w:hint="default"/>
+      </w:rPr>
+    </w:lvl>
+    <w:lvl w:ilvl="7" w:tplc="04090003" w:tentative="1">
+      <w:start w:val="1"/>
+      <w:numFmt w:val="bullet"/>
+      <w:lvlText w:val="o"/>
+      <w:lvlJc w:val="left"/>
+      <w:pPr>
+        <w:ind w:left="5760" w:hanging="360"/>
+      </w:pPr>
+      <w:rPr>
+        <w:rFonts w:ascii="Courier New" w:hAnsi="Courier New" w:cs="Courier New" w:hint="default"/>
+      </w:rPr>
+    </w:lvl>
+    <w:lvl w:ilvl="8" w:tplc="04090005" w:tentative="1">
+      <w:start w:val="1"/>
+      <w:numFmt w:val="bullet"/>
+      <w:lvlText w:val=""/>
+      <w:lvlJc w:val="left"/>
+      <w:pPr>
+        <w:ind w:left="6480" w:hanging="360"/>
+      </w:pPr>
+      <w:rPr>
+        <w:rFonts w:ascii="Wingdings" w:hAnsi="Wingdings" w:hint="default"/>
+      </w:rPr>
+    </w:lvl>
+  </w:abstractNum>
+  <w:abstractNum w:abstractNumId="14" w15:restartNumberingAfterBreak="0">
     <w:nsid w:val="53797DC4"/>
     <w:multiLevelType w:val="hybridMultilevel"/>
     <w:tmpl w:val="4A58994E"/>
@@ -5079,7 +4516,7 @@
       </w:rPr>
     </w:lvl>
   </w:abstractNum>
-  <w:abstractNum w:abstractNumId="13" w15:restartNumberingAfterBreak="0">
+  <w:abstractNum w:abstractNumId="15" w15:restartNumberingAfterBreak="0">
     <w:nsid w:val="55B07E88"/>
     <w:multiLevelType w:val="hybridMultilevel"/>
     <w:tmpl w:val="E88AA0D8"/>
@@ -5192,7 +4629,7 @@
       </w:rPr>
     </w:lvl>
   </w:abstractNum>
-  <w:abstractNum w:abstractNumId="14" w15:restartNumberingAfterBreak="0">
+  <w:abstractNum w:abstractNumId="16" w15:restartNumberingAfterBreak="0">
     <w:nsid w:val="5E0539C8"/>
     <w:multiLevelType w:val="hybridMultilevel"/>
     <w:tmpl w:val="004CA2AA"/>
@@ -5305,7 +4742,7 @@
       </w:rPr>
     </w:lvl>
   </w:abstractNum>
-  <w:abstractNum w:abstractNumId="15" w15:restartNumberingAfterBreak="0">
+  <w:abstractNum w:abstractNumId="17" w15:restartNumberingAfterBreak="0">
     <w:nsid w:val="65EC5DE6"/>
     <w:multiLevelType w:val="hybridMultilevel"/>
     <w:tmpl w:val="F9D64B92"/>
@@ -5418,7 +4855,7 @@
       </w:rPr>
     </w:lvl>
   </w:abstractNum>
-  <w:abstractNum w:abstractNumId="16" w15:restartNumberingAfterBreak="0">
+  <w:abstractNum w:abstractNumId="18" w15:restartNumberingAfterBreak="0">
     <w:nsid w:val="69E40AD2"/>
     <w:multiLevelType w:val="hybridMultilevel"/>
     <w:tmpl w:val="A2C28D06"/>
@@ -5531,7 +4968,7 @@
       </w:rPr>
     </w:lvl>
   </w:abstractNum>
-  <w:abstractNum w:abstractNumId="17" w15:restartNumberingAfterBreak="0">
+  <w:abstractNum w:abstractNumId="19" w15:restartNumberingAfterBreak="0">
     <w:nsid w:val="6AD403FF"/>
     <w:multiLevelType w:val="hybridMultilevel"/>
     <w:tmpl w:val="E9EA3442"/>
@@ -5644,7 +5081,7 @@
       </w:rPr>
     </w:lvl>
   </w:abstractNum>
-  <w:abstractNum w:abstractNumId="18" w15:restartNumberingAfterBreak="0">
+  <w:abstractNum w:abstractNumId="20" w15:restartNumberingAfterBreak="0">
     <w:nsid w:val="6FD76577"/>
     <w:multiLevelType w:val="hybridMultilevel"/>
     <w:tmpl w:val="B85651D2"/>
@@ -5757,7 +5194,7 @@
       </w:rPr>
     </w:lvl>
   </w:abstractNum>
-  <w:abstractNum w:abstractNumId="19" w15:restartNumberingAfterBreak="0">
+  <w:abstractNum w:abstractNumId="21" w15:restartNumberingAfterBreak="0">
     <w:nsid w:val="77205615"/>
     <w:multiLevelType w:val="hybridMultilevel"/>
     <w:tmpl w:val="379E0C7C"/>
@@ -5871,64 +5308,70 @@
     </w:lvl>
   </w:abstractNum>
   <w:num w:numId="1" w16cid:durableId="435684564">
+    <w:abstractNumId w:val="17"/>
+  </w:num>
+  <w:num w:numId="2" w16cid:durableId="1279527420">
+    <w:abstractNumId w:val="10"/>
+  </w:num>
+  <w:num w:numId="3" w16cid:durableId="1849052299">
+    <w:abstractNumId w:val="11"/>
+  </w:num>
+  <w:num w:numId="4" w16cid:durableId="471991866">
+    <w:abstractNumId w:val="8"/>
+  </w:num>
+  <w:num w:numId="5" w16cid:durableId="1882934153">
+    <w:abstractNumId w:val="3"/>
+  </w:num>
+  <w:num w:numId="6" w16cid:durableId="391467188">
+    <w:abstractNumId w:val="12"/>
+  </w:num>
+  <w:num w:numId="7" w16cid:durableId="955717085">
+    <w:abstractNumId w:val="20"/>
+  </w:num>
+  <w:num w:numId="8" w16cid:durableId="1106803866">
+    <w:abstractNumId w:val="21"/>
+  </w:num>
+  <w:num w:numId="9" w16cid:durableId="1510950207">
     <w:abstractNumId w:val="15"/>
   </w:num>
-  <w:num w:numId="2" w16cid:durableId="1279527420">
-    <w:abstractNumId w:val="9"/>
-  </w:num>
-  <w:num w:numId="3" w16cid:durableId="1849052299">
-    <w:abstractNumId w:val="10"/>
-  </w:num>
-  <w:num w:numId="4" w16cid:durableId="471991866">
-    <w:abstractNumId w:val="7"/>
-  </w:num>
-  <w:num w:numId="5" w16cid:durableId="1882934153">
-    <w:abstractNumId w:val="2"/>
-  </w:num>
-  <w:num w:numId="6" w16cid:durableId="391467188">
-    <w:abstractNumId w:val="11"/>
-  </w:num>
-  <w:num w:numId="7" w16cid:durableId="955717085">
-    <w:abstractNumId w:val="18"/>
-  </w:num>
-  <w:num w:numId="8" w16cid:durableId="1106803866">
+  <w:num w:numId="10" w16cid:durableId="261109262">
     <w:abstractNumId w:val="19"/>
-  </w:num>
-  <w:num w:numId="9" w16cid:durableId="1510950207">
-    <w:abstractNumId w:val="13"/>
-  </w:num>
-  <w:num w:numId="10" w16cid:durableId="261109262">
-    <w:abstractNumId w:val="17"/>
   </w:num>
   <w:num w:numId="11" w16cid:durableId="1839927756">
     <w:abstractNumId w:val="0"/>
   </w:num>
   <w:num w:numId="12" w16cid:durableId="1667972293">
-    <w:abstractNumId w:val="3"/>
+    <w:abstractNumId w:val="4"/>
   </w:num>
   <w:num w:numId="13" w16cid:durableId="1745951435">
-    <w:abstractNumId w:val="4"/>
+    <w:abstractNumId w:val="5"/>
   </w:num>
   <w:num w:numId="14" w16cid:durableId="120154406">
-    <w:abstractNumId w:val="5"/>
+    <w:abstractNumId w:val="6"/>
   </w:num>
   <w:num w:numId="15" w16cid:durableId="1107236147">
+    <w:abstractNumId w:val="2"/>
+  </w:num>
+  <w:num w:numId="16" w16cid:durableId="140586479">
+    <w:abstractNumId w:val="16"/>
+  </w:num>
+  <w:num w:numId="17" w16cid:durableId="990595957">
+    <w:abstractNumId w:val="7"/>
+  </w:num>
+  <w:num w:numId="18" w16cid:durableId="2032487330">
+    <w:abstractNumId w:val="14"/>
+  </w:num>
+  <w:num w:numId="19" w16cid:durableId="326397558">
+    <w:abstractNumId w:val="18"/>
+  </w:num>
+  <w:num w:numId="20" w16cid:durableId="98566394">
+    <w:abstractNumId w:val="9"/>
+  </w:num>
+  <w:num w:numId="21" w16cid:durableId="199366250">
     <w:abstractNumId w:val="1"/>
   </w:num>
-  <w:num w:numId="16" w16cid:durableId="140586479">
-    <w:abstractNumId w:val="14"/>
-  </w:num>
-  <w:num w:numId="17" w16cid:durableId="990595957">
-    <w:abstractNumId w:val="6"/>
-  </w:num>
-  <w:num w:numId="18" w16cid:durableId="2032487330">
-    <w:abstractNumId w:val="12"/>
-  </w:num>
-  <w:num w:numId="19" w16cid:durableId="326397558">
-    <w:abstractNumId w:val="16"/>
-  </w:num>
-  <w:num w:numId="20" w16cid:durableId="98566394">
-    <w:abstractNumId w:val="8"/>
+  <w:num w:numId="22" w16cid:durableId="852113096">
+    <w:abstractNumId w:val="13"/>
   </w:num>
 </w:numbering>
 </file>
@@ -6862,6 +6305,70 @@
       <w:u w:val="single"/>
     </w:rPr>
   </w:style>
+  <w:style w:type="character" w:styleId="FollowedHyperlink">
+    <w:name w:val="FollowedHyperlink"/>
+    <w:basedOn w:val="DefaultParagraphFont"/>
+    <w:uiPriority w:val="99"/>
+    <w:semiHidden/>
+    <w:unhideWhenUsed/>
+    <w:rsid w:val="002561DF"/>
+    <w:rPr>
+      <w:color w:val="96607D" w:themeColor="followedHyperlink"/>
+      <w:u w:val="single"/>
+    </w:rPr>
+  </w:style>
+  <w:style w:type="paragraph" w:styleId="HTMLPreformatted">
+    <w:name w:val="HTML Preformatted"/>
+    <w:basedOn w:val="Normal"/>
+    <w:link w:val="HTMLPreformattedChar"/>
+    <w:uiPriority w:val="99"/>
+    <w:semiHidden/>
+    <w:unhideWhenUsed/>
+    <w:rsid w:val="002561DF"/>
+    <w:pPr>
+      <w:tabs>
+        <w:tab w:val="left" w:pos="916"/>
+        <w:tab w:val="left" w:pos="1832"/>
+        <w:tab w:val="left" w:pos="2748"/>
+        <w:tab w:val="left" w:pos="3664"/>
+        <w:tab w:val="left" w:pos="4580"/>
+        <w:tab w:val="left" w:pos="5496"/>
+        <w:tab w:val="left" w:pos="6412"/>
+        <w:tab w:val="left" w:pos="7328"/>
+        <w:tab w:val="left" w:pos="8244"/>
+        <w:tab w:val="left" w:pos="9160"/>
+        <w:tab w:val="left" w:pos="10076"/>
+        <w:tab w:val="left" w:pos="10992"/>
+        <w:tab w:val="left" w:pos="11908"/>
+        <w:tab w:val="left" w:pos="12824"/>
+        <w:tab w:val="left" w:pos="13740"/>
+        <w:tab w:val="left" w:pos="14656"/>
+      </w:tabs>
+      <w:spacing w:after="0" w:line="240" w:lineRule="auto"/>
+    </w:pPr>
+    <w:rPr>
+      <w:rFonts w:ascii="Courier New" w:eastAsia="Times New Roman" w:hAnsi="Courier New" w:cs="Courier New"/>
+      <w:kern w:val="0"/>
+      <w:sz w:val="20"/>
+      <w:szCs w:val="20"/>
+      <w14:ligatures w14:val="none"/>
+    </w:rPr>
+  </w:style>
+  <w:style w:type="character" w:customStyle="1" w:styleId="HTMLPreformattedChar">
+    <w:name w:val="HTML Preformatted Char"/>
+    <w:basedOn w:val="DefaultParagraphFont"/>
+    <w:link w:val="HTMLPreformatted"/>
+    <w:uiPriority w:val="99"/>
+    <w:semiHidden/>
+    <w:rsid w:val="002561DF"/>
+    <w:rPr>
+      <w:rFonts w:ascii="Courier New" w:eastAsia="Times New Roman" w:hAnsi="Courier New" w:cs="Courier New"/>
+      <w:kern w:val="0"/>
+      <w:sz w:val="20"/>
+      <w:szCs w:val="20"/>
+      <w14:ligatures w14:val="none"/>
+    </w:rPr>
+  </w:style>
 </w:styles>
 </file>
 
@@ -7158,4 +6665,16 @@
     </a:ext>
   </a:extLst>
 </a:theme>
+</file>
+
+<file path=customXml/item1.xml><?xml version="1.0" encoding="utf-8"?>
+<b:Sources xmlns:b="http://schemas.openxmlformats.org/officeDocument/2006/bibliography" xmlns="http://schemas.openxmlformats.org/officeDocument/2006/bibliography" SelectedStyle="\APASixthEditionOfficeOnline.xsl" StyleName="APA" Version="6"/>
+</file>
+
+<file path=customXml/itemProps1.xml><?xml version="1.0" encoding="utf-8"?>
+<ds:datastoreItem xmlns:ds="http://schemas.openxmlformats.org/officeDocument/2006/customXml" ds:itemID="{564B56F8-9960-4087-96BE-93AA04737A85}">
+  <ds:schemaRefs>
+    <ds:schemaRef ds:uri="http://schemas.openxmlformats.org/officeDocument/2006/bibliography"/>
+  </ds:schemaRefs>
+</ds:datastoreItem>
 </file>
</xml_diff>